<commit_message>
finish data cleaning in report
</commit_message>
<xml_diff>
--- a/project_part1_comp472.docx
+++ b/project_part1_comp472.docx
@@ -46,7 +46,27 @@
           <w:sz w:val="32"/>
           <w:szCs w:val="32"/>
         </w:rPr>
-        <w:t>“Education MindA.I.lytics”</w:t>
+        <w:t xml:space="preserve">“Education </w:t>
+      </w:r>
+      <w:proofErr w:type="spellStart"/>
+      <w:r>
+        <w:rPr>
+          <w:rFonts w:cs="Times New Roman"/>
+          <w:b/>
+          <w:sz w:val="32"/>
+          <w:szCs w:val="32"/>
+        </w:rPr>
+        <w:t>MindA.I.lytics</w:t>
+      </w:r>
+      <w:proofErr w:type="spellEnd"/>
+      <w:r>
+        <w:rPr>
+          <w:rFonts w:cs="Times New Roman"/>
+          <w:b/>
+          <w:sz w:val="32"/>
+          <w:szCs w:val="32"/>
+        </w:rPr>
+        <w:t>”</w:t>
       </w:r>
     </w:p>
     <w:p>
@@ -135,11 +155,19 @@
           <w:rFonts w:cs="Times New Roman"/>
         </w:rPr>
       </w:pPr>
-      <w:r>
-        <w:rPr>
-          <w:rFonts w:cs="Times New Roman"/>
-        </w:rPr>
-        <w:t xml:space="preserve">Github project repository </w:t>
+      <w:proofErr w:type="spellStart"/>
+      <w:r>
+        <w:rPr>
+          <w:rFonts w:cs="Times New Roman"/>
+        </w:rPr>
+        <w:t>Github</w:t>
+      </w:r>
+      <w:proofErr w:type="spellEnd"/>
+      <w:r>
+        <w:rPr>
+          <w:rFonts w:cs="Times New Roman"/>
+        </w:rPr>
+        <w:t xml:space="preserve"> project repository </w:t>
       </w:r>
       <w:commentRangeStart w:id="1"/>
       <w:r>
@@ -519,24 +547,18 @@
     </w:p>
     <w:p>
       <w:pPr>
-        <w:pStyle w:val="Heading1"/>
-        <w:numPr>
-          <w:ilvl w:val="0"/>
-          <w:numId w:val="0"/>
-        </w:numPr>
-        <w:ind w:left="432" w:hanging="432"/>
-        <w:rPr>
-          <w:rFonts w:cs="Times New Roman"/>
-          <w:sz w:val="28"/>
-          <w:szCs w:val="28"/>
+        <w:pStyle w:val="NoSpacing"/>
+        <w:ind w:firstLine="0"/>
+        <w:rPr>
+          <w:b/>
+          <w:bCs/>
         </w:rPr>
       </w:pPr>
       <w:bookmarkStart w:id="3" w:name="_Toc103000184"/>
       <w:r>
         <w:rPr>
-          <w:rFonts w:cs="Times New Roman"/>
-          <w:sz w:val="28"/>
-          <w:szCs w:val="28"/>
+          <w:b/>
+          <w:bCs/>
         </w:rPr>
         <w:lastRenderedPageBreak/>
         <w:t>ABSTRACT</w:t>
@@ -560,6 +582,8 @@
         </w:rPr>
       </w:pPr>
       <w:bookmarkStart w:id="4" w:name="_Toc444033156"/>
+      <w:bookmarkStart w:id="5" w:name="_Toc159849407"/>
+      <w:bookmarkStart w:id="6" w:name="_Toc159849788"/>
       <w:r>
         <w:rPr>
           <w:rFonts w:cs="Times New Roman"/>
@@ -567,8 +591,31 @@
           <w:bCs w:val="0"/>
           <w:szCs w:val="24"/>
         </w:rPr>
-        <w:t>Welcome to Education MindA.I.lytics, a groundbreaking initiative propelling the evolution of AI-driven academic feedback. In this pivotal first stage of our project, we delve into the intricacies of data collection, cleaning, labeling, and preliminary analysis to pave the way for a robust and innovative system.</w:t>
-      </w:r>
+        <w:lastRenderedPageBreak/>
+        <w:t xml:space="preserve">Welcome to Education </w:t>
+      </w:r>
+      <w:proofErr w:type="spellStart"/>
+      <w:r>
+        <w:rPr>
+          <w:rFonts w:cs="Times New Roman"/>
+          <w:b w:val="0"/>
+          <w:bCs w:val="0"/>
+          <w:szCs w:val="24"/>
+        </w:rPr>
+        <w:t>MindA.I.lytics</w:t>
+      </w:r>
+      <w:proofErr w:type="spellEnd"/>
+      <w:r>
+        <w:rPr>
+          <w:rFonts w:cs="Times New Roman"/>
+          <w:b w:val="0"/>
+          <w:bCs w:val="0"/>
+          <w:szCs w:val="24"/>
+        </w:rPr>
+        <w:t>, a groundbreaking initiative propelling the evolution of AI-driven academic feedback. In this pivotal first stage of our project, we delve into the intricacies of data collection, cleaning, labeling, and preliminary analysis to pave the way for a robust and innovative system.</w:t>
+      </w:r>
+      <w:bookmarkEnd w:id="5"/>
+      <w:bookmarkEnd w:id="6"/>
     </w:p>
     <w:p>
       <w:pPr>
@@ -586,6 +633,8 @@
           <w:szCs w:val="24"/>
         </w:rPr>
       </w:pPr>
+      <w:bookmarkStart w:id="7" w:name="_Toc159849408"/>
+      <w:bookmarkStart w:id="8" w:name="_Toc159849789"/>
       <w:r>
         <w:rPr>
           <w:rFonts w:cs="Times New Roman"/>
@@ -595,7 +644,7 @@
         </w:rPr>
         <w:t xml:space="preserve">Our goal is to develop a cutting-edge solution that harnesses the power of real-time </w:t>
       </w:r>
-      <w:commentRangeStart w:id="5"/>
+      <w:commentRangeStart w:id="9"/>
       <w:r>
         <w:rPr>
           <w:rFonts w:cs="Times New Roman"/>
@@ -605,7 +654,7 @@
         </w:rPr>
         <w:t>facial</w:t>
       </w:r>
-      <w:commentRangeEnd w:id="5"/>
+      <w:commentRangeEnd w:id="9"/>
       <w:r>
         <w:rPr>
           <w:rStyle w:val="CommentReference"/>
@@ -614,7 +663,7 @@
           <w:bCs w:val="0"/>
           <w:color w:val="auto"/>
         </w:rPr>
-        <w:commentReference w:id="5"/>
+        <w:commentReference w:id="9"/>
       </w:r>
       <w:r>
         <w:rPr>
@@ -625,6 +674,8 @@
         </w:rPr>
         <w:t xml:space="preserve"> expression analysis to discern the nuanced responses of students during academic interactions. Through meticulous data collection, we accumulate a diverse set of facial expressions, capturing the essence of curiosity, engagement, neutrality, and cognitive overload. This rich dataset forms the cornerstone for training our AI model.</w:t>
       </w:r>
+      <w:bookmarkEnd w:id="7"/>
+      <w:bookmarkEnd w:id="8"/>
     </w:p>
     <w:p>
       <w:pPr>
@@ -642,6 +693,8 @@
           <w:szCs w:val="24"/>
         </w:rPr>
       </w:pPr>
+      <w:bookmarkStart w:id="10" w:name="_Toc159849409"/>
+      <w:bookmarkStart w:id="11" w:name="_Toc159849790"/>
       <w:r>
         <w:rPr>
           <w:rFonts w:cs="Times New Roman"/>
@@ -651,6 +704,8 @@
         </w:rPr>
         <w:t>The data cleaning process is a crucial step, ensuring the removal of noise and irrelevant information, thereby enhancing the accuracy and reliability of our model. Concurrently, meticulous labeling adds depth to our dataset, enabling the model to distinguish subtle variations in facial expressions with precision</w:t>
       </w:r>
+      <w:bookmarkEnd w:id="10"/>
+      <w:bookmarkEnd w:id="11"/>
     </w:p>
     <w:p>
       <w:pPr>
@@ -668,6 +723,8 @@
           <w:szCs w:val="24"/>
         </w:rPr>
       </w:pPr>
+      <w:bookmarkStart w:id="12" w:name="_Toc159849410"/>
+      <w:bookmarkStart w:id="13" w:name="_Toc159849791"/>
       <w:r>
         <w:rPr>
           <w:rFonts w:cs="Times New Roman"/>
@@ -677,6 +734,8 @@
         </w:rPr>
         <w:t>As we embark on preliminary analysis, we aim to uncover patterns and trends within the data, laying the foundation for the subsequent stages of our project. The ultimate vision is to present educators with a sleek dashboard, offering instantaneous insights into student engagement levels - 30% engaged, 20% neutral, 10% nearing cognitive overload. This dashboard empowers instructors to tailor their teaching strategies based on real-time feedback, fostering an enriched and adaptive learning environment.</w:t>
       </w:r>
+      <w:bookmarkEnd w:id="12"/>
+      <w:bookmarkEnd w:id="13"/>
     </w:p>
     <w:p>
       <w:pPr>
@@ -694,6 +753,8 @@
           <w:szCs w:val="24"/>
         </w:rPr>
       </w:pPr>
+      <w:bookmarkStart w:id="14" w:name="_Toc159849411"/>
+      <w:bookmarkStart w:id="15" w:name="_Toc159849792"/>
       <w:r>
         <w:rPr>
           <w:rFonts w:cs="Times New Roman"/>
@@ -701,8 +762,30 @@
           <w:bCs w:val="0"/>
           <w:szCs w:val="24"/>
         </w:rPr>
-        <w:t>Education MindA.I.lytics represents a bold leap towards a future where AI transforms the educational landscape, providing educators with invaluable tools for responsive and personalized teaching methodologies.</w:t>
-      </w:r>
+        <w:t xml:space="preserve">Education </w:t>
+      </w:r>
+      <w:proofErr w:type="spellStart"/>
+      <w:r>
+        <w:rPr>
+          <w:rFonts w:cs="Times New Roman"/>
+          <w:b w:val="0"/>
+          <w:bCs w:val="0"/>
+          <w:szCs w:val="24"/>
+        </w:rPr>
+        <w:t>MindA.I.lytics</w:t>
+      </w:r>
+      <w:proofErr w:type="spellEnd"/>
+      <w:r>
+        <w:rPr>
+          <w:rFonts w:cs="Times New Roman"/>
+          <w:b w:val="0"/>
+          <w:bCs w:val="0"/>
+          <w:szCs w:val="24"/>
+        </w:rPr>
+        <w:t xml:space="preserve"> represents a bold leap towards a future where AI transforms the educational landscape, providing educators with invaluable tools for responsive and personalized teaching methodologies.</w:t>
+      </w:r>
+      <w:bookmarkEnd w:id="14"/>
+      <w:bookmarkEnd w:id="15"/>
     </w:p>
     <w:p>
       <w:pPr>
@@ -755,6 +838,1144 @@
         <w:rPr>
           <w:rFonts w:cs="Times New Roman"/>
           <w:szCs w:val="24"/>
+        </w:rPr>
+      </w:pPr>
+    </w:p>
+    <w:p>
+      <w:pPr>
+        <w:spacing w:line="240" w:lineRule="auto"/>
+        <w:ind w:firstLine="0"/>
+        <w:jc w:val="left"/>
+        <w:rPr>
+          <w:b/>
+          <w:bCs/>
+        </w:rPr>
+      </w:pPr>
+      <w:bookmarkStart w:id="16" w:name="_Toc51656336"/>
+      <w:bookmarkEnd w:id="4"/>
+      <w:r>
+        <w:rPr>
+          <w:b/>
+          <w:bCs/>
+        </w:rPr>
+        <w:br w:type="page"/>
+      </w:r>
+    </w:p>
+    <w:p>
+      <w:pPr>
+        <w:pStyle w:val="NoSpacing"/>
+        <w:ind w:firstLine="0"/>
+        <w:rPr>
+          <w:b/>
+          <w:bCs/>
+        </w:rPr>
+      </w:pPr>
+      <w:r>
+        <w:rPr>
+          <w:b/>
+          <w:bCs/>
+        </w:rPr>
+        <w:lastRenderedPageBreak/>
+        <w:t xml:space="preserve">TABLE OF </w:t>
+      </w:r>
+      <w:commentRangeStart w:id="17"/>
+      <w:r>
+        <w:rPr>
+          <w:b/>
+          <w:bCs/>
+        </w:rPr>
+        <w:t>CONTENTS</w:t>
+      </w:r>
+      <w:bookmarkEnd w:id="16"/>
+      <w:commentRangeEnd w:id="17"/>
+      <w:r>
+        <w:rPr>
+          <w:rStyle w:val="CommentReference"/>
+          <w:rFonts w:asciiTheme="minorHAnsi" w:hAnsiTheme="minorHAnsi"/>
+          <w:b/>
+          <w:bCs/>
+        </w:rPr>
+        <w:commentReference w:id="17"/>
+      </w:r>
+    </w:p>
+    <w:sdt>
+      <w:sdtPr>
+        <w:id w:val="546952924"/>
+        <w:docPartObj>
+          <w:docPartGallery w:val="Table of Contents"/>
+          <w:docPartUnique/>
+        </w:docPartObj>
+      </w:sdtPr>
+      <w:sdtEndPr>
+        <w:rPr>
+          <w:b/>
+          <w:bCs/>
+          <w:noProof/>
+          <w:color w:val="auto"/>
+          <w:szCs w:val="24"/>
+        </w:rPr>
+      </w:sdtEndPr>
+      <w:sdtContent>
+        <w:p>
+          <w:pPr>
+            <w:pStyle w:val="TOCHeading"/>
+          </w:pPr>
+          <w:r>
+            <w:t>Contents</w:t>
+          </w:r>
+        </w:p>
+        <w:p>
+          <w:pPr>
+            <w:pStyle w:val="TOC1"/>
+            <w:rPr>
+              <w:rFonts w:asciiTheme="minorHAnsi" w:hAnsiTheme="minorHAnsi"/>
+              <w:b w:val="0"/>
+              <w:noProof/>
+              <w:kern w:val="2"/>
+              <w:sz w:val="22"/>
+              <w:szCs w:val="22"/>
+              <w:lang w:val="en-CA" w:eastAsia="zh-TW"/>
+              <w14:ligatures w14:val="standardContextual"/>
+            </w:rPr>
+          </w:pPr>
+          <w:r>
+            <w:fldChar w:fldCharType="begin"/>
+          </w:r>
+          <w:r>
+            <w:instrText xml:space="preserve"> TOC \o "1-3" \h \z \u </w:instrText>
+          </w:r>
+          <w:r>
+            <w:fldChar w:fldCharType="separate"/>
+          </w:r>
+          <w:hyperlink w:anchor="_Toc159849788" w:history="1">
+            <w:r>
+              <w:rPr>
+                <w:rStyle w:val="Hyperlink"/>
+                <w:rFonts w:cs="Times New Roman"/>
+                <w:noProof/>
+              </w:rPr>
+              <w:t>Welcome to Education MindA.I.lytics, a groundbreaking initiative propelling the evolution of AI-driven academic feedback. In this pivotal first stage of our project, we delve into the intricacies of data collection, cleaning, labeling, and preliminary analysis to pave the way for a robust and innovative system.</w:t>
+            </w:r>
+            <w:r>
+              <w:rPr>
+                <w:noProof/>
+                <w:webHidden/>
+              </w:rPr>
+              <w:tab/>
+            </w:r>
+            <w:r>
+              <w:rPr>
+                <w:noProof/>
+                <w:webHidden/>
+              </w:rPr>
+              <w:fldChar w:fldCharType="begin"/>
+            </w:r>
+            <w:r>
+              <w:rPr>
+                <w:noProof/>
+                <w:webHidden/>
+              </w:rPr>
+              <w:instrText xml:space="preserve"> PAGEREF _Toc159849788 \h </w:instrText>
+            </w:r>
+            <w:r>
+              <w:rPr>
+                <w:noProof/>
+                <w:webHidden/>
+              </w:rPr>
+            </w:r>
+            <w:r>
+              <w:rPr>
+                <w:noProof/>
+                <w:webHidden/>
+              </w:rPr>
+              <w:fldChar w:fldCharType="separate"/>
+            </w:r>
+            <w:r>
+              <w:rPr>
+                <w:noProof/>
+                <w:webHidden/>
+              </w:rPr>
+              <w:t>3</w:t>
+            </w:r>
+            <w:r>
+              <w:rPr>
+                <w:noProof/>
+                <w:webHidden/>
+              </w:rPr>
+              <w:fldChar w:fldCharType="end"/>
+            </w:r>
+          </w:hyperlink>
+        </w:p>
+        <w:p>
+          <w:pPr>
+            <w:pStyle w:val="TOC1"/>
+            <w:rPr>
+              <w:rFonts w:asciiTheme="minorHAnsi" w:hAnsiTheme="minorHAnsi"/>
+              <w:b w:val="0"/>
+              <w:noProof/>
+              <w:kern w:val="2"/>
+              <w:sz w:val="22"/>
+              <w:szCs w:val="22"/>
+              <w:lang w:val="en-CA" w:eastAsia="zh-TW"/>
+              <w14:ligatures w14:val="standardContextual"/>
+            </w:rPr>
+          </w:pPr>
+          <w:hyperlink w:anchor="_Toc159849789" w:history="1">
+            <w:r>
+              <w:rPr>
+                <w:rStyle w:val="Hyperlink"/>
+                <w:rFonts w:cs="Times New Roman"/>
+                <w:noProof/>
+              </w:rPr>
+              <w:t>Our goal is to develop a cutting-edge solution that harnesses the power of real-time facial expression analysis to discern the nuanced responses of students during academic interactions. Through meticulous data collection, we accumulate a diverse set of facial expressions, capturing the essence of curiosity, engagement, neutrality, and cognitive overload. This rich dataset forms the cornerstone for training our AI model.</w:t>
+            </w:r>
+            <w:r>
+              <w:rPr>
+                <w:noProof/>
+                <w:webHidden/>
+              </w:rPr>
+              <w:tab/>
+            </w:r>
+            <w:r>
+              <w:rPr>
+                <w:noProof/>
+                <w:webHidden/>
+              </w:rPr>
+              <w:fldChar w:fldCharType="begin"/>
+            </w:r>
+            <w:r>
+              <w:rPr>
+                <w:noProof/>
+                <w:webHidden/>
+              </w:rPr>
+              <w:instrText xml:space="preserve"> PAGEREF _Toc159849789 \h </w:instrText>
+            </w:r>
+            <w:r>
+              <w:rPr>
+                <w:noProof/>
+                <w:webHidden/>
+              </w:rPr>
+            </w:r>
+            <w:r>
+              <w:rPr>
+                <w:noProof/>
+                <w:webHidden/>
+              </w:rPr>
+              <w:fldChar w:fldCharType="separate"/>
+            </w:r>
+            <w:r>
+              <w:rPr>
+                <w:noProof/>
+                <w:webHidden/>
+              </w:rPr>
+              <w:t>3</w:t>
+            </w:r>
+            <w:r>
+              <w:rPr>
+                <w:noProof/>
+                <w:webHidden/>
+              </w:rPr>
+              <w:fldChar w:fldCharType="end"/>
+            </w:r>
+          </w:hyperlink>
+        </w:p>
+        <w:p>
+          <w:pPr>
+            <w:pStyle w:val="TOC1"/>
+            <w:rPr>
+              <w:rFonts w:asciiTheme="minorHAnsi" w:hAnsiTheme="minorHAnsi"/>
+              <w:b w:val="0"/>
+              <w:noProof/>
+              <w:kern w:val="2"/>
+              <w:sz w:val="22"/>
+              <w:szCs w:val="22"/>
+              <w:lang w:val="en-CA" w:eastAsia="zh-TW"/>
+              <w14:ligatures w14:val="standardContextual"/>
+            </w:rPr>
+          </w:pPr>
+          <w:hyperlink w:anchor="_Toc159849790" w:history="1">
+            <w:r>
+              <w:rPr>
+                <w:rStyle w:val="Hyperlink"/>
+                <w:rFonts w:cs="Times New Roman"/>
+                <w:noProof/>
+              </w:rPr>
+              <w:t>The data cleaning process is a crucial step, ensuring the removal of noise and irrelevant information, thereby enhancing the accuracy and reliability of our model. Concurrently, meticulous labeling adds depth to our dataset, enabling the model to distinguish subtle variations in facial expressions with precision</w:t>
+            </w:r>
+            <w:r>
+              <w:rPr>
+                <w:noProof/>
+                <w:webHidden/>
+              </w:rPr>
+              <w:tab/>
+            </w:r>
+            <w:r>
+              <w:rPr>
+                <w:noProof/>
+                <w:webHidden/>
+              </w:rPr>
+              <w:fldChar w:fldCharType="begin"/>
+            </w:r>
+            <w:r>
+              <w:rPr>
+                <w:noProof/>
+                <w:webHidden/>
+              </w:rPr>
+              <w:instrText xml:space="preserve"> PAGEREF _Toc159849790 \h </w:instrText>
+            </w:r>
+            <w:r>
+              <w:rPr>
+                <w:noProof/>
+                <w:webHidden/>
+              </w:rPr>
+            </w:r>
+            <w:r>
+              <w:rPr>
+                <w:noProof/>
+                <w:webHidden/>
+              </w:rPr>
+              <w:fldChar w:fldCharType="separate"/>
+            </w:r>
+            <w:r>
+              <w:rPr>
+                <w:noProof/>
+                <w:webHidden/>
+              </w:rPr>
+              <w:t>3</w:t>
+            </w:r>
+            <w:r>
+              <w:rPr>
+                <w:noProof/>
+                <w:webHidden/>
+              </w:rPr>
+              <w:fldChar w:fldCharType="end"/>
+            </w:r>
+          </w:hyperlink>
+        </w:p>
+        <w:p>
+          <w:pPr>
+            <w:pStyle w:val="TOC1"/>
+            <w:rPr>
+              <w:rFonts w:asciiTheme="minorHAnsi" w:hAnsiTheme="minorHAnsi"/>
+              <w:b w:val="0"/>
+              <w:noProof/>
+              <w:kern w:val="2"/>
+              <w:sz w:val="22"/>
+              <w:szCs w:val="22"/>
+              <w:lang w:val="en-CA" w:eastAsia="zh-TW"/>
+              <w14:ligatures w14:val="standardContextual"/>
+            </w:rPr>
+          </w:pPr>
+          <w:hyperlink w:anchor="_Toc159849791" w:history="1">
+            <w:r>
+              <w:rPr>
+                <w:rStyle w:val="Hyperlink"/>
+                <w:rFonts w:cs="Times New Roman"/>
+                <w:noProof/>
+              </w:rPr>
+              <w:t>As we embark on preliminary analysis, we aim to uncover patterns and trends within the data, laying the foundation for the subsequent stages of our project. The ultimate vision is to present educators with a sleek dashboard, offering instantaneous insights into student engagement levels - 30% engaged, 20% neutral, 10% nearing cognitive overload. This dashboard empowers instructors to tailor their teaching strategies based on real-time feedback, fostering an enriched and adaptive learning environment.</w:t>
+            </w:r>
+            <w:r>
+              <w:rPr>
+                <w:noProof/>
+                <w:webHidden/>
+              </w:rPr>
+              <w:tab/>
+            </w:r>
+            <w:r>
+              <w:rPr>
+                <w:noProof/>
+                <w:webHidden/>
+              </w:rPr>
+              <w:fldChar w:fldCharType="begin"/>
+            </w:r>
+            <w:r>
+              <w:rPr>
+                <w:noProof/>
+                <w:webHidden/>
+              </w:rPr>
+              <w:instrText xml:space="preserve"> PAGEREF _Toc159849791 \h </w:instrText>
+            </w:r>
+            <w:r>
+              <w:rPr>
+                <w:noProof/>
+                <w:webHidden/>
+              </w:rPr>
+            </w:r>
+            <w:r>
+              <w:rPr>
+                <w:noProof/>
+                <w:webHidden/>
+              </w:rPr>
+              <w:fldChar w:fldCharType="separate"/>
+            </w:r>
+            <w:r>
+              <w:rPr>
+                <w:noProof/>
+                <w:webHidden/>
+              </w:rPr>
+              <w:t>3</w:t>
+            </w:r>
+            <w:r>
+              <w:rPr>
+                <w:noProof/>
+                <w:webHidden/>
+              </w:rPr>
+              <w:fldChar w:fldCharType="end"/>
+            </w:r>
+          </w:hyperlink>
+        </w:p>
+        <w:p>
+          <w:pPr>
+            <w:pStyle w:val="TOC1"/>
+            <w:rPr>
+              <w:rFonts w:asciiTheme="minorHAnsi" w:hAnsiTheme="minorHAnsi"/>
+              <w:b w:val="0"/>
+              <w:noProof/>
+              <w:kern w:val="2"/>
+              <w:sz w:val="22"/>
+              <w:szCs w:val="22"/>
+              <w:lang w:val="en-CA" w:eastAsia="zh-TW"/>
+              <w14:ligatures w14:val="standardContextual"/>
+            </w:rPr>
+          </w:pPr>
+          <w:hyperlink w:anchor="_Toc159849792" w:history="1">
+            <w:r>
+              <w:rPr>
+                <w:rStyle w:val="Hyperlink"/>
+                <w:rFonts w:cs="Times New Roman"/>
+                <w:noProof/>
+              </w:rPr>
+              <w:t>Education MindA.I.lytics represents a bold leap towards a future where AI transforms the educational landscape, providing educators with invaluable tools for responsive and personalized teaching methodologies.</w:t>
+            </w:r>
+            <w:r>
+              <w:rPr>
+                <w:noProof/>
+                <w:webHidden/>
+              </w:rPr>
+              <w:tab/>
+            </w:r>
+            <w:r>
+              <w:rPr>
+                <w:noProof/>
+                <w:webHidden/>
+              </w:rPr>
+              <w:fldChar w:fldCharType="begin"/>
+            </w:r>
+            <w:r>
+              <w:rPr>
+                <w:noProof/>
+                <w:webHidden/>
+              </w:rPr>
+              <w:instrText xml:space="preserve"> PAGEREF _Toc159849792 \h </w:instrText>
+            </w:r>
+            <w:r>
+              <w:rPr>
+                <w:noProof/>
+                <w:webHidden/>
+              </w:rPr>
+            </w:r>
+            <w:r>
+              <w:rPr>
+                <w:noProof/>
+                <w:webHidden/>
+              </w:rPr>
+              <w:fldChar w:fldCharType="separate"/>
+            </w:r>
+            <w:r>
+              <w:rPr>
+                <w:noProof/>
+                <w:webHidden/>
+              </w:rPr>
+              <w:t>3</w:t>
+            </w:r>
+            <w:r>
+              <w:rPr>
+                <w:noProof/>
+                <w:webHidden/>
+              </w:rPr>
+              <w:fldChar w:fldCharType="end"/>
+            </w:r>
+          </w:hyperlink>
+        </w:p>
+        <w:p>
+          <w:pPr>
+            <w:pStyle w:val="TOC1"/>
+            <w:tabs>
+              <w:tab w:val="left" w:pos="482"/>
+            </w:tabs>
+            <w:rPr>
+              <w:rFonts w:asciiTheme="minorHAnsi" w:hAnsiTheme="minorHAnsi"/>
+              <w:b w:val="0"/>
+              <w:noProof/>
+              <w:kern w:val="2"/>
+              <w:sz w:val="22"/>
+              <w:szCs w:val="22"/>
+              <w:lang w:val="en-CA" w:eastAsia="zh-TW"/>
+              <w14:ligatures w14:val="standardContextual"/>
+            </w:rPr>
+          </w:pPr>
+          <w:hyperlink w:anchor="_Toc159849793" w:history="1">
+            <w:r>
+              <w:rPr>
+                <w:rStyle w:val="Hyperlink"/>
+                <w:rFonts w:cs="Times New Roman"/>
+                <w:noProof/>
+              </w:rPr>
+              <w:t>1</w:t>
+            </w:r>
+            <w:r>
+              <w:rPr>
+                <w:rFonts w:asciiTheme="minorHAnsi" w:hAnsiTheme="minorHAnsi"/>
+                <w:b w:val="0"/>
+                <w:noProof/>
+                <w:kern w:val="2"/>
+                <w:sz w:val="22"/>
+                <w:szCs w:val="22"/>
+                <w:lang w:val="en-CA" w:eastAsia="zh-TW"/>
+                <w14:ligatures w14:val="standardContextual"/>
+              </w:rPr>
+              <w:tab/>
+            </w:r>
+            <w:r>
+              <w:rPr>
+                <w:rStyle w:val="Hyperlink"/>
+                <w:rFonts w:cs="Times New Roman"/>
+                <w:noProof/>
+              </w:rPr>
+              <w:t>Dataset</w:t>
+            </w:r>
+            <w:r>
+              <w:rPr>
+                <w:noProof/>
+                <w:webHidden/>
+              </w:rPr>
+              <w:tab/>
+            </w:r>
+            <w:r>
+              <w:rPr>
+                <w:noProof/>
+                <w:webHidden/>
+              </w:rPr>
+              <w:fldChar w:fldCharType="begin"/>
+            </w:r>
+            <w:r>
+              <w:rPr>
+                <w:noProof/>
+                <w:webHidden/>
+              </w:rPr>
+              <w:instrText xml:space="preserve"> PAGEREF _Toc159849793 \h </w:instrText>
+            </w:r>
+            <w:r>
+              <w:rPr>
+                <w:noProof/>
+                <w:webHidden/>
+              </w:rPr>
+            </w:r>
+            <w:r>
+              <w:rPr>
+                <w:noProof/>
+                <w:webHidden/>
+              </w:rPr>
+              <w:fldChar w:fldCharType="separate"/>
+            </w:r>
+            <w:r>
+              <w:rPr>
+                <w:noProof/>
+                <w:webHidden/>
+              </w:rPr>
+              <w:t>5</w:t>
+            </w:r>
+            <w:r>
+              <w:rPr>
+                <w:noProof/>
+                <w:webHidden/>
+              </w:rPr>
+              <w:fldChar w:fldCharType="end"/>
+            </w:r>
+          </w:hyperlink>
+        </w:p>
+        <w:p>
+          <w:pPr>
+            <w:pStyle w:val="TOC2"/>
+            <w:tabs>
+              <w:tab w:val="left" w:pos="960"/>
+              <w:tab w:val="right" w:leader="dot" w:pos="9350"/>
+            </w:tabs>
+            <w:rPr>
+              <w:rFonts w:asciiTheme="minorHAnsi" w:hAnsiTheme="minorHAnsi"/>
+              <w:b w:val="0"/>
+              <w:noProof/>
+              <w:kern w:val="2"/>
+              <w:lang w:val="en-CA" w:eastAsia="zh-TW"/>
+              <w14:ligatures w14:val="standardContextual"/>
+            </w:rPr>
+          </w:pPr>
+          <w:hyperlink w:anchor="_Toc159849794" w:history="1">
+            <w:r>
+              <w:rPr>
+                <w:rStyle w:val="Hyperlink"/>
+                <w:rFonts w:cs="Times New Roman"/>
+                <w:noProof/>
+              </w:rPr>
+              <w:t>1.1</w:t>
+            </w:r>
+            <w:r>
+              <w:rPr>
+                <w:rFonts w:asciiTheme="minorHAnsi" w:hAnsiTheme="minorHAnsi"/>
+                <w:b w:val="0"/>
+                <w:noProof/>
+                <w:kern w:val="2"/>
+                <w:lang w:val="en-CA" w:eastAsia="zh-TW"/>
+                <w14:ligatures w14:val="standardContextual"/>
+              </w:rPr>
+              <w:tab/>
+            </w:r>
+            <w:r>
+              <w:rPr>
+                <w:rStyle w:val="Hyperlink"/>
+                <w:rFonts w:cs="Times New Roman"/>
+                <w:noProof/>
+              </w:rPr>
+              <w:t>Dataset overview.</w:t>
+            </w:r>
+            <w:r>
+              <w:rPr>
+                <w:noProof/>
+                <w:webHidden/>
+              </w:rPr>
+              <w:tab/>
+            </w:r>
+            <w:r>
+              <w:rPr>
+                <w:noProof/>
+                <w:webHidden/>
+              </w:rPr>
+              <w:fldChar w:fldCharType="begin"/>
+            </w:r>
+            <w:r>
+              <w:rPr>
+                <w:noProof/>
+                <w:webHidden/>
+              </w:rPr>
+              <w:instrText xml:space="preserve"> PAGEREF _Toc159849794 \h </w:instrText>
+            </w:r>
+            <w:r>
+              <w:rPr>
+                <w:noProof/>
+                <w:webHidden/>
+              </w:rPr>
+            </w:r>
+            <w:r>
+              <w:rPr>
+                <w:noProof/>
+                <w:webHidden/>
+              </w:rPr>
+              <w:fldChar w:fldCharType="separate"/>
+            </w:r>
+            <w:r>
+              <w:rPr>
+                <w:noProof/>
+                <w:webHidden/>
+              </w:rPr>
+              <w:t>5</w:t>
+            </w:r>
+            <w:r>
+              <w:rPr>
+                <w:noProof/>
+                <w:webHidden/>
+              </w:rPr>
+              <w:fldChar w:fldCharType="end"/>
+            </w:r>
+          </w:hyperlink>
+        </w:p>
+        <w:p>
+          <w:pPr>
+            <w:pStyle w:val="TOC2"/>
+            <w:tabs>
+              <w:tab w:val="left" w:pos="960"/>
+              <w:tab w:val="right" w:leader="dot" w:pos="9350"/>
+            </w:tabs>
+            <w:rPr>
+              <w:rFonts w:asciiTheme="minorHAnsi" w:hAnsiTheme="minorHAnsi"/>
+              <w:b w:val="0"/>
+              <w:noProof/>
+              <w:kern w:val="2"/>
+              <w:lang w:val="en-CA" w:eastAsia="zh-TW"/>
+              <w14:ligatures w14:val="standardContextual"/>
+            </w:rPr>
+          </w:pPr>
+          <w:hyperlink w:anchor="_Toc159849795" w:history="1">
+            <w:r>
+              <w:rPr>
+                <w:rStyle w:val="Hyperlink"/>
+                <w:rFonts w:cs="Times New Roman"/>
+                <w:noProof/>
+              </w:rPr>
+              <w:t>1.2</w:t>
+            </w:r>
+            <w:r>
+              <w:rPr>
+                <w:rFonts w:asciiTheme="minorHAnsi" w:hAnsiTheme="minorHAnsi"/>
+                <w:b w:val="0"/>
+                <w:noProof/>
+                <w:kern w:val="2"/>
+                <w:lang w:val="en-CA" w:eastAsia="zh-TW"/>
+                <w14:ligatures w14:val="standardContextual"/>
+              </w:rPr>
+              <w:tab/>
+            </w:r>
+            <w:r>
+              <w:rPr>
+                <w:rStyle w:val="Hyperlink"/>
+                <w:rFonts w:cs="Times New Roman"/>
+                <w:noProof/>
+              </w:rPr>
+              <w:t>Dataset justification.</w:t>
+            </w:r>
+            <w:r>
+              <w:rPr>
+                <w:noProof/>
+                <w:webHidden/>
+              </w:rPr>
+              <w:tab/>
+            </w:r>
+            <w:r>
+              <w:rPr>
+                <w:noProof/>
+                <w:webHidden/>
+              </w:rPr>
+              <w:fldChar w:fldCharType="begin"/>
+            </w:r>
+            <w:r>
+              <w:rPr>
+                <w:noProof/>
+                <w:webHidden/>
+              </w:rPr>
+              <w:instrText xml:space="preserve"> PAGEREF _Toc159849795 \h </w:instrText>
+            </w:r>
+            <w:r>
+              <w:rPr>
+                <w:noProof/>
+                <w:webHidden/>
+              </w:rPr>
+            </w:r>
+            <w:r>
+              <w:rPr>
+                <w:noProof/>
+                <w:webHidden/>
+              </w:rPr>
+              <w:fldChar w:fldCharType="separate"/>
+            </w:r>
+            <w:r>
+              <w:rPr>
+                <w:noProof/>
+                <w:webHidden/>
+              </w:rPr>
+              <w:t>6</w:t>
+            </w:r>
+            <w:r>
+              <w:rPr>
+                <w:noProof/>
+                <w:webHidden/>
+              </w:rPr>
+              <w:fldChar w:fldCharType="end"/>
+            </w:r>
+          </w:hyperlink>
+        </w:p>
+        <w:p>
+          <w:pPr>
+            <w:pStyle w:val="TOC2"/>
+            <w:tabs>
+              <w:tab w:val="left" w:pos="960"/>
+              <w:tab w:val="right" w:leader="dot" w:pos="9350"/>
+            </w:tabs>
+            <w:rPr>
+              <w:rFonts w:asciiTheme="minorHAnsi" w:hAnsiTheme="minorHAnsi"/>
+              <w:b w:val="0"/>
+              <w:noProof/>
+              <w:kern w:val="2"/>
+              <w:lang w:val="en-CA" w:eastAsia="zh-TW"/>
+              <w14:ligatures w14:val="standardContextual"/>
+            </w:rPr>
+          </w:pPr>
+          <w:hyperlink w:anchor="_Toc159849796" w:history="1">
+            <w:r>
+              <w:rPr>
+                <w:rStyle w:val="Hyperlink"/>
+                <w:noProof/>
+              </w:rPr>
+              <w:t>1.3</w:t>
+            </w:r>
+            <w:r>
+              <w:rPr>
+                <w:rFonts w:asciiTheme="minorHAnsi" w:hAnsiTheme="minorHAnsi"/>
+                <w:b w:val="0"/>
+                <w:noProof/>
+                <w:kern w:val="2"/>
+                <w:lang w:val="en-CA" w:eastAsia="zh-TW"/>
+                <w14:ligatures w14:val="standardContextual"/>
+              </w:rPr>
+              <w:tab/>
+            </w:r>
+            <w:r>
+              <w:rPr>
+                <w:rStyle w:val="Hyperlink"/>
+                <w:noProof/>
+              </w:rPr>
+              <w:t>Provenance Information.</w:t>
+            </w:r>
+            <w:r>
+              <w:rPr>
+                <w:noProof/>
+                <w:webHidden/>
+              </w:rPr>
+              <w:tab/>
+            </w:r>
+            <w:r>
+              <w:rPr>
+                <w:noProof/>
+                <w:webHidden/>
+              </w:rPr>
+              <w:fldChar w:fldCharType="begin"/>
+            </w:r>
+            <w:r>
+              <w:rPr>
+                <w:noProof/>
+                <w:webHidden/>
+              </w:rPr>
+              <w:instrText xml:space="preserve"> PAGEREF _Toc159849796 \h </w:instrText>
+            </w:r>
+            <w:r>
+              <w:rPr>
+                <w:noProof/>
+                <w:webHidden/>
+              </w:rPr>
+            </w:r>
+            <w:r>
+              <w:rPr>
+                <w:noProof/>
+                <w:webHidden/>
+              </w:rPr>
+              <w:fldChar w:fldCharType="separate"/>
+            </w:r>
+            <w:r>
+              <w:rPr>
+                <w:noProof/>
+                <w:webHidden/>
+              </w:rPr>
+              <w:t>8</w:t>
+            </w:r>
+            <w:r>
+              <w:rPr>
+                <w:noProof/>
+                <w:webHidden/>
+              </w:rPr>
+              <w:fldChar w:fldCharType="end"/>
+            </w:r>
+          </w:hyperlink>
+        </w:p>
+        <w:p>
+          <w:pPr>
+            <w:pStyle w:val="TOC1"/>
+            <w:tabs>
+              <w:tab w:val="left" w:pos="482"/>
+            </w:tabs>
+            <w:rPr>
+              <w:rFonts w:asciiTheme="minorHAnsi" w:hAnsiTheme="minorHAnsi"/>
+              <w:b w:val="0"/>
+              <w:noProof/>
+              <w:kern w:val="2"/>
+              <w:sz w:val="22"/>
+              <w:szCs w:val="22"/>
+              <w:lang w:val="en-CA" w:eastAsia="zh-TW"/>
+              <w14:ligatures w14:val="standardContextual"/>
+            </w:rPr>
+          </w:pPr>
+          <w:hyperlink w:anchor="_Toc159849797" w:history="1">
+            <w:r>
+              <w:rPr>
+                <w:rStyle w:val="Hyperlink"/>
+                <w:rFonts w:cs="Times New Roman"/>
+                <w:noProof/>
+              </w:rPr>
+              <w:t>2</w:t>
+            </w:r>
+            <w:r>
+              <w:rPr>
+                <w:rFonts w:asciiTheme="minorHAnsi" w:hAnsiTheme="minorHAnsi"/>
+                <w:b w:val="0"/>
+                <w:noProof/>
+                <w:kern w:val="2"/>
+                <w:sz w:val="22"/>
+                <w:szCs w:val="22"/>
+                <w:lang w:val="en-CA" w:eastAsia="zh-TW"/>
+                <w14:ligatures w14:val="standardContextual"/>
+              </w:rPr>
+              <w:tab/>
+            </w:r>
+            <w:r>
+              <w:rPr>
+                <w:rStyle w:val="Hyperlink"/>
+                <w:rFonts w:cs="Times New Roman"/>
+                <w:noProof/>
+              </w:rPr>
+              <w:t>Data Cleaning</w:t>
+            </w:r>
+            <w:r>
+              <w:rPr>
+                <w:noProof/>
+                <w:webHidden/>
+              </w:rPr>
+              <w:tab/>
+            </w:r>
+            <w:r>
+              <w:rPr>
+                <w:noProof/>
+                <w:webHidden/>
+              </w:rPr>
+              <w:fldChar w:fldCharType="begin"/>
+            </w:r>
+            <w:r>
+              <w:rPr>
+                <w:noProof/>
+                <w:webHidden/>
+              </w:rPr>
+              <w:instrText xml:space="preserve"> PAGEREF _Toc159849797 \h </w:instrText>
+            </w:r>
+            <w:r>
+              <w:rPr>
+                <w:noProof/>
+                <w:webHidden/>
+              </w:rPr>
+            </w:r>
+            <w:r>
+              <w:rPr>
+                <w:noProof/>
+                <w:webHidden/>
+              </w:rPr>
+              <w:fldChar w:fldCharType="separate"/>
+            </w:r>
+            <w:r>
+              <w:rPr>
+                <w:noProof/>
+                <w:webHidden/>
+              </w:rPr>
+              <w:t>9</w:t>
+            </w:r>
+            <w:r>
+              <w:rPr>
+                <w:noProof/>
+                <w:webHidden/>
+              </w:rPr>
+              <w:fldChar w:fldCharType="end"/>
+            </w:r>
+          </w:hyperlink>
+        </w:p>
+        <w:p>
+          <w:pPr>
+            <w:pStyle w:val="TOC2"/>
+            <w:tabs>
+              <w:tab w:val="left" w:pos="960"/>
+              <w:tab w:val="right" w:leader="dot" w:pos="9350"/>
+            </w:tabs>
+            <w:rPr>
+              <w:rFonts w:asciiTheme="minorHAnsi" w:hAnsiTheme="minorHAnsi"/>
+              <w:b w:val="0"/>
+              <w:noProof/>
+              <w:kern w:val="2"/>
+              <w:lang w:val="en-CA" w:eastAsia="zh-TW"/>
+              <w14:ligatures w14:val="standardContextual"/>
+            </w:rPr>
+          </w:pPr>
+          <w:hyperlink w:anchor="_Toc159849798" w:history="1">
+            <w:r>
+              <w:rPr>
+                <w:rStyle w:val="Hyperlink"/>
+                <w:noProof/>
+              </w:rPr>
+              <w:t>2.1</w:t>
+            </w:r>
+            <w:r>
+              <w:rPr>
+                <w:rFonts w:asciiTheme="minorHAnsi" w:hAnsiTheme="minorHAnsi"/>
+                <w:b w:val="0"/>
+                <w:noProof/>
+                <w:kern w:val="2"/>
+                <w:lang w:val="en-CA" w:eastAsia="zh-TW"/>
+                <w14:ligatures w14:val="standardContextual"/>
+              </w:rPr>
+              <w:tab/>
+            </w:r>
+            <w:r>
+              <w:rPr>
+                <w:rStyle w:val="Hyperlink"/>
+                <w:noProof/>
+              </w:rPr>
+              <w:t>Cleaning techniques and methods.</w:t>
+            </w:r>
+            <w:r>
+              <w:rPr>
+                <w:noProof/>
+                <w:webHidden/>
+              </w:rPr>
+              <w:tab/>
+            </w:r>
+            <w:r>
+              <w:rPr>
+                <w:noProof/>
+                <w:webHidden/>
+              </w:rPr>
+              <w:fldChar w:fldCharType="begin"/>
+            </w:r>
+            <w:r>
+              <w:rPr>
+                <w:noProof/>
+                <w:webHidden/>
+              </w:rPr>
+              <w:instrText xml:space="preserve"> PAGEREF _Toc159849798 \h </w:instrText>
+            </w:r>
+            <w:r>
+              <w:rPr>
+                <w:noProof/>
+                <w:webHidden/>
+              </w:rPr>
+            </w:r>
+            <w:r>
+              <w:rPr>
+                <w:noProof/>
+                <w:webHidden/>
+              </w:rPr>
+              <w:fldChar w:fldCharType="separate"/>
+            </w:r>
+            <w:r>
+              <w:rPr>
+                <w:noProof/>
+                <w:webHidden/>
+              </w:rPr>
+              <w:t>9</w:t>
+            </w:r>
+            <w:r>
+              <w:rPr>
+                <w:noProof/>
+                <w:webHidden/>
+              </w:rPr>
+              <w:fldChar w:fldCharType="end"/>
+            </w:r>
+          </w:hyperlink>
+        </w:p>
+        <w:p>
+          <w:r>
+            <w:rPr>
+              <w:b/>
+              <w:bCs/>
+              <w:noProof/>
+            </w:rPr>
+            <w:fldChar w:fldCharType="end"/>
+          </w:r>
+        </w:p>
+      </w:sdtContent>
+    </w:sdt>
+    <w:p>
+      <w:pPr>
+        <w:pStyle w:val="Heading1"/>
+        <w:numPr>
+          <w:ilvl w:val="0"/>
+          <w:numId w:val="0"/>
+        </w:numPr>
+        <w:rPr>
+          <w:rFonts w:cs="Times New Roman"/>
+          <w:sz w:val="28"/>
+          <w:szCs w:val="28"/>
+        </w:rPr>
+      </w:pPr>
+    </w:p>
+    <w:p/>
+    <w:p/>
+    <w:p>
+      <w:pPr>
+        <w:pStyle w:val="Heading1"/>
+        <w:numPr>
+          <w:ilvl w:val="0"/>
+          <w:numId w:val="0"/>
+        </w:numPr>
+        <w:rPr>
+          <w:rFonts w:cs="Times New Roman"/>
+          <w:sz w:val="28"/>
+          <w:szCs w:val="28"/>
+        </w:rPr>
+      </w:pPr>
+    </w:p>
+    <w:p>
+      <w:pPr>
+        <w:pStyle w:val="Heading1"/>
+        <w:numPr>
+          <w:ilvl w:val="0"/>
+          <w:numId w:val="0"/>
+        </w:numPr>
+        <w:rPr>
+          <w:rFonts w:cs="Times New Roman"/>
+          <w:sz w:val="28"/>
+          <w:szCs w:val="28"/>
+        </w:rPr>
+      </w:pPr>
+    </w:p>
+    <w:p>
+      <w:pPr>
+        <w:pStyle w:val="Heading1"/>
+        <w:numPr>
+          <w:ilvl w:val="0"/>
+          <w:numId w:val="0"/>
+        </w:numPr>
+        <w:rPr>
+          <w:rFonts w:cs="Times New Roman"/>
+          <w:sz w:val="28"/>
+          <w:szCs w:val="28"/>
+        </w:rPr>
+      </w:pPr>
+    </w:p>
+    <w:p>
+      <w:pPr>
+        <w:pStyle w:val="Heading1"/>
+        <w:numPr>
+          <w:ilvl w:val="0"/>
+          <w:numId w:val="0"/>
+        </w:numPr>
+        <w:rPr>
+          <w:rFonts w:cs="Times New Roman"/>
+          <w:sz w:val="28"/>
+          <w:szCs w:val="28"/>
+        </w:rPr>
+      </w:pPr>
+    </w:p>
+    <w:p>
+      <w:pPr>
+        <w:pStyle w:val="Heading1"/>
+        <w:numPr>
+          <w:ilvl w:val="0"/>
+          <w:numId w:val="0"/>
+        </w:numPr>
+        <w:spacing w:line="240" w:lineRule="auto"/>
+        <w:rPr>
+          <w:rFonts w:cs="Times New Roman"/>
+          <w:sz w:val="28"/>
+          <w:szCs w:val="28"/>
+        </w:rPr>
+      </w:pPr>
+    </w:p>
+    <w:p/>
+    <w:p/>
+    <w:p>
+      <w:pPr>
+        <w:pStyle w:val="Heading1"/>
+        <w:numPr>
+          <w:ilvl w:val="0"/>
+          <w:numId w:val="0"/>
+        </w:numPr>
+        <w:rPr>
+          <w:rFonts w:cs="Times New Roman"/>
+          <w:sz w:val="28"/>
+          <w:szCs w:val="28"/>
         </w:rPr>
       </w:pPr>
     </w:p>
@@ -768,141 +1989,6 @@
           <w:ilvl w:val="0"/>
           <w:numId w:val="0"/>
         </w:numPr>
-        <w:spacing w:before="0"/>
-        <w:rPr>
-          <w:rFonts w:cs="Times New Roman"/>
-          <w:sz w:val="28"/>
-          <w:szCs w:val="28"/>
-        </w:rPr>
-      </w:pPr>
-      <w:bookmarkStart w:id="6" w:name="_Toc51656336"/>
-      <w:bookmarkEnd w:id="4"/>
-      <w:r>
-        <w:rPr>
-          <w:rFonts w:cs="Times New Roman"/>
-          <w:sz w:val="28"/>
-          <w:szCs w:val="28"/>
-        </w:rPr>
-        <w:t xml:space="preserve">TABLE OF </w:t>
-      </w:r>
-      <w:commentRangeStart w:id="7"/>
-      <w:r>
-        <w:rPr>
-          <w:rFonts w:cs="Times New Roman"/>
-          <w:sz w:val="28"/>
-          <w:szCs w:val="28"/>
-        </w:rPr>
-        <w:t>CONTENTS</w:t>
-      </w:r>
-      <w:bookmarkEnd w:id="6"/>
-      <w:commentRangeEnd w:id="7"/>
-      <w:r>
-        <w:rPr>
-          <w:rStyle w:val="CommentReference"/>
-          <w:rFonts w:asciiTheme="minorHAnsi" w:eastAsiaTheme="minorEastAsia" w:hAnsiTheme="minorHAnsi" w:cstheme="minorBidi"/>
-          <w:b w:val="0"/>
-          <w:bCs w:val="0"/>
-          <w:color w:val="auto"/>
-        </w:rPr>
-        <w:commentReference w:id="7"/>
-      </w:r>
-    </w:p>
-    <w:p>
-      <w:pPr>
-        <w:pStyle w:val="Heading1"/>
-        <w:numPr>
-          <w:ilvl w:val="0"/>
-          <w:numId w:val="0"/>
-        </w:numPr>
-        <w:rPr>
-          <w:rFonts w:cs="Times New Roman"/>
-          <w:sz w:val="28"/>
-          <w:szCs w:val="28"/>
-        </w:rPr>
-      </w:pPr>
-    </w:p>
-    <w:p/>
-    <w:p/>
-    <w:p>
-      <w:pPr>
-        <w:pStyle w:val="Heading1"/>
-        <w:numPr>
-          <w:ilvl w:val="0"/>
-          <w:numId w:val="0"/>
-        </w:numPr>
-        <w:rPr>
-          <w:rFonts w:cs="Times New Roman"/>
-          <w:sz w:val="28"/>
-          <w:szCs w:val="28"/>
-        </w:rPr>
-      </w:pPr>
-    </w:p>
-    <w:p>
-      <w:pPr>
-        <w:pStyle w:val="Heading1"/>
-        <w:numPr>
-          <w:ilvl w:val="0"/>
-          <w:numId w:val="0"/>
-        </w:numPr>
-        <w:rPr>
-          <w:rFonts w:cs="Times New Roman"/>
-          <w:sz w:val="28"/>
-          <w:szCs w:val="28"/>
-        </w:rPr>
-      </w:pPr>
-    </w:p>
-    <w:p>
-      <w:pPr>
-        <w:pStyle w:val="Heading1"/>
-        <w:numPr>
-          <w:ilvl w:val="0"/>
-          <w:numId w:val="0"/>
-        </w:numPr>
-        <w:rPr>
-          <w:rFonts w:cs="Times New Roman"/>
-          <w:sz w:val="28"/>
-          <w:szCs w:val="28"/>
-        </w:rPr>
-      </w:pPr>
-    </w:p>
-    <w:p>
-      <w:pPr>
-        <w:pStyle w:val="Heading1"/>
-        <w:numPr>
-          <w:ilvl w:val="0"/>
-          <w:numId w:val="0"/>
-        </w:numPr>
-        <w:rPr>
-          <w:rFonts w:cs="Times New Roman"/>
-          <w:sz w:val="28"/>
-          <w:szCs w:val="28"/>
-        </w:rPr>
-      </w:pPr>
-    </w:p>
-    <w:p>
-      <w:pPr>
-        <w:pStyle w:val="Heading1"/>
-        <w:numPr>
-          <w:ilvl w:val="0"/>
-          <w:numId w:val="0"/>
-        </w:numPr>
-        <w:spacing w:line="240" w:lineRule="auto"/>
-        <w:rPr>
-          <w:rFonts w:cs="Times New Roman"/>
-          <w:sz w:val="28"/>
-          <w:szCs w:val="28"/>
-        </w:rPr>
-      </w:pPr>
-    </w:p>
-    <w:p/>
-    <w:p/>
-    <w:p>
-      <w:pPr>
-        <w:pStyle w:val="Heading1"/>
-        <w:numPr>
-          <w:ilvl w:val="0"/>
-          <w:numId w:val="0"/>
-        </w:numPr>
         <w:rPr>
           <w:rFonts w:cs="Times New Roman"/>
           <w:sz w:val="28"/>
@@ -930,38 +2016,25 @@
     <w:p>
       <w:pPr>
         <w:pStyle w:val="Heading1"/>
-        <w:keepNext w:val="0"/>
-        <w:keepLines w:val="0"/>
-        <w:widowControl w:val="0"/>
-        <w:numPr>
-          <w:ilvl w:val="0"/>
-          <w:numId w:val="0"/>
-        </w:numPr>
         <w:rPr>
           <w:rFonts w:cs="Times New Roman"/>
           <w:sz w:val="28"/>
           <w:szCs w:val="28"/>
         </w:rPr>
       </w:pPr>
-    </w:p>
-    <w:p>
-      <w:pPr>
-        <w:pStyle w:val="Heading1"/>
+      <w:bookmarkStart w:id="18" w:name="_Toc159849412"/>
+      <w:bookmarkStart w:id="19" w:name="_Toc159849793"/>
+      <w:r>
         <w:rPr>
           <w:rFonts w:cs="Times New Roman"/>
           <w:sz w:val="28"/>
           <w:szCs w:val="28"/>
         </w:rPr>
-      </w:pPr>
-      <w:r>
-        <w:rPr>
-          <w:rFonts w:cs="Times New Roman"/>
-          <w:sz w:val="28"/>
-          <w:szCs w:val="28"/>
-        </w:rPr>
         <w:lastRenderedPageBreak/>
         <w:t>Dataset</w:t>
       </w:r>
+      <w:bookmarkEnd w:id="18"/>
+      <w:bookmarkEnd w:id="19"/>
     </w:p>
     <w:p>
       <w:pPr>
@@ -971,6 +2044,8 @@
           <w:szCs w:val="24"/>
         </w:rPr>
       </w:pPr>
+      <w:bookmarkStart w:id="20" w:name="_Toc159849413"/>
+      <w:bookmarkStart w:id="21" w:name="_Toc159849794"/>
       <w:r>
         <w:rPr>
           <w:rFonts w:cs="Times New Roman"/>
@@ -985,16 +2060,12 @@
         </w:rPr>
         <w:t>.</w:t>
       </w:r>
-    </w:p>
-    <w:p>
-      <w:r>
-        <w:t>The dataset encompasses a variety of images reflecting diverse emotions, including happiness and neutrality. Primarily, the images showcase frontal shots of faces set against varied backgrounds. An interesting aspect of this dataset is its broad demographic representation, spanning ages from babies to the elderly, encompassing distinct races, and encompassing various genders.</w:t>
-      </w:r>
-      <w:r>
-        <w:t xml:space="preserve"> </w:t>
-      </w:r>
-      <w:r>
-        <w:t>Additionally, the dataset exhibits specific characteristics, such as:</w:t>
+      <w:bookmarkEnd w:id="20"/>
+      <w:bookmarkEnd w:id="21"/>
+    </w:p>
+    <w:p>
+      <w:r>
+        <w:t>The dataset encompasses a variety of images reflecting diverse emotions, including happiness and neutrality. Primarily, the images showcase frontal shots of faces set against varied backgrounds. An interesting aspect of this dataset is its broad demographic representation, spanning ages from babies to the elderly, encompassing distinct races, and encompassing various genders. Additionally, the dataset exhibits specific characteristics, such as:</w:t>
       </w:r>
     </w:p>
     <w:p>
@@ -1030,10 +2101,7 @@
         </w:numPr>
       </w:pPr>
       <w:r>
-        <w:t>I</w:t>
-      </w:r>
-      <w:r>
-        <w:t>nstances where individuals in the images are wearing sunglasses, adding a unique element to the dataset.</w:t>
+        <w:t>Instances where individuals in the images are wearing sunglasses, adding a unique element to the dataset.</w:t>
       </w:r>
     </w:p>
     <w:tbl>
@@ -2133,6 +3201,8 @@
           <w:szCs w:val="24"/>
         </w:rPr>
       </w:pPr>
+      <w:bookmarkStart w:id="22" w:name="_Toc159849414"/>
+      <w:bookmarkStart w:id="23" w:name="_Toc159849795"/>
       <w:r>
         <w:rPr>
           <w:rFonts w:cs="Times New Roman"/>
@@ -2140,22 +3210,24 @@
         </w:rPr>
         <w:t>Dataset justification.</w:t>
       </w:r>
+      <w:bookmarkEnd w:id="22"/>
+      <w:bookmarkEnd w:id="23"/>
     </w:p>
     <w:p>
       <w:r>
         <w:t xml:space="preserve">The motivation for selecting these datasets for the project lies in their unique characteristics and direct relevance to the objectives of facial emotion recognition. The datasets were specifically chosen for the following </w:t>
       </w:r>
-      <w:commentRangeStart w:id="8"/>
+      <w:commentRangeStart w:id="24"/>
       <w:r>
         <w:t>reasons</w:t>
       </w:r>
-      <w:commentRangeEnd w:id="8"/>
+      <w:commentRangeEnd w:id="24"/>
       <w:r>
         <w:rPr>
           <w:rStyle w:val="CommentReference"/>
           <w:rFonts w:asciiTheme="minorHAnsi" w:hAnsiTheme="minorHAnsi"/>
         </w:rPr>
-        <w:commentReference w:id="8"/>
+        <w:commentReference w:id="24"/>
       </w:r>
       <w:r>
         <w:t>:</w:t>
@@ -2399,9 +3471,13 @@
       <w:pPr>
         <w:pStyle w:val="Heading2"/>
       </w:pPr>
+      <w:bookmarkStart w:id="25" w:name="_Toc159849415"/>
+      <w:bookmarkStart w:id="26" w:name="_Toc159849796"/>
       <w:r>
         <w:t>Provenance Information.</w:t>
       </w:r>
+      <w:bookmarkEnd w:id="25"/>
+      <w:bookmarkEnd w:id="26"/>
     </w:p>
     <w:p>
       <w:pPr>
@@ -2432,17 +3508,17 @@
       <w:r>
         <w:t>https://drive.google.com/file/d/1X60B-uR3NtqPd4oosdotpbDgy8KOfUdr/</w:t>
       </w:r>
-      <w:commentRangeStart w:id="9"/>
+      <w:commentRangeStart w:id="27"/>
       <w:r>
         <w:t>view</w:t>
       </w:r>
-      <w:commentRangeEnd w:id="9"/>
+      <w:commentRangeEnd w:id="27"/>
       <w:r>
         <w:rPr>
           <w:rStyle w:val="CommentReference"/>
           <w:rFonts w:asciiTheme="minorHAnsi" w:hAnsiTheme="minorHAnsi"/>
         </w:rPr>
-        <w:commentReference w:id="9"/>
+        <w:commentReference w:id="27"/>
       </w:r>
       <w:r>
         <w:t>”</w:t>
@@ -2521,6 +3597,8 @@
           <w:szCs w:val="28"/>
         </w:rPr>
       </w:pPr>
+      <w:bookmarkStart w:id="28" w:name="_Toc159849416"/>
+      <w:bookmarkStart w:id="29" w:name="_Toc159849797"/>
       <w:r>
         <w:rPr>
           <w:rFonts w:cs="Times New Roman"/>
@@ -2528,16 +3606,30 @@
           <w:szCs w:val="28"/>
         </w:rPr>
         <w:lastRenderedPageBreak/>
-        <w:t xml:space="preserve">Data Cleaning </w:t>
+        <w:t>Data Cleaning</w:t>
+      </w:r>
+      <w:bookmarkEnd w:id="28"/>
+      <w:bookmarkEnd w:id="29"/>
+      <w:r>
+        <w:rPr>
+          <w:rFonts w:cs="Times New Roman"/>
+          <w:sz w:val="28"/>
+          <w:szCs w:val="28"/>
+        </w:rPr>
+        <w:t xml:space="preserve"> </w:t>
       </w:r>
     </w:p>
     <w:p>
       <w:pPr>
         <w:pStyle w:val="Heading2"/>
       </w:pPr>
+      <w:bookmarkStart w:id="30" w:name="_Toc159849417"/>
+      <w:bookmarkStart w:id="31" w:name="_Toc159849798"/>
       <w:r>
         <w:t>Cleaning techniques and methods.</w:t>
       </w:r>
+      <w:bookmarkEnd w:id="30"/>
+      <w:bookmarkEnd w:id="31"/>
     </w:p>
     <w:p>
       <w:pPr>
@@ -2557,8 +3649,62 @@
         <w:t xml:space="preserve">bility of the visual content such as watermarked, presence of sunglasses, drawing or </w:t>
       </w:r>
       <w:r>
-        <w:t>sketchings.</w:t>
-      </w:r>
+        <w:t>sketching</w:t>
+      </w:r>
+      <w:r>
+        <w:t>.</w:t>
+      </w:r>
+    </w:p>
+    <w:p>
+      <w:pPr>
+        <w:pStyle w:val="Heading2"/>
+      </w:pPr>
+      <w:r>
+        <w:t>Data standardization</w:t>
+      </w:r>
+      <w:r>
+        <w:tab/>
+      </w:r>
+    </w:p>
+    <w:p>
+      <w:pPr>
+        <w:pStyle w:val="ListParagraph"/>
+        <w:numPr>
+          <w:ilvl w:val="0"/>
+          <w:numId w:val="14"/>
+        </w:numPr>
+      </w:pPr>
+      <w:r>
+        <w:t xml:space="preserve">Converting </w:t>
+      </w:r>
+      <w:proofErr w:type="spellStart"/>
+      <w:r>
+        <w:t>png</w:t>
+      </w:r>
+      <w:proofErr w:type="spellEnd"/>
+      <w:r>
+        <w:t xml:space="preserve"> grayscale images to </w:t>
+      </w:r>
+      <w:proofErr w:type="spellStart"/>
+      <w:r>
+        <w:t>numpy</w:t>
+      </w:r>
+      <w:proofErr w:type="spellEnd"/>
+      <w:r>
+        <w:t xml:space="preserve"> array</w:t>
+      </w:r>
+      <w:r>
+        <w:t xml:space="preserve"> (every pixel has value ranging from 0 - 255)</w:t>
+      </w:r>
+      <w:r>
+        <w:t xml:space="preserve"> for model training purposes.</w:t>
+      </w:r>
+    </w:p>
+    <w:p>
+      <w:pPr>
+        <w:pStyle w:val="ListParagraph"/>
+        <w:ind w:left="1440"/>
+      </w:pPr>
     </w:p>
     <w:p>
       <w:pPr>
@@ -2569,194 +3715,6 @@
           <w:color w:val="808080" w:themeColor="background1" w:themeShade="80"/>
         </w:rPr>
       </w:pPr>
-    </w:p>
-    <w:p>
-      <w:pPr>
-        <w:pStyle w:val="Heading2"/>
-        <w:rPr>
-          <w:rFonts w:cs="Times New Roman"/>
-          <w:szCs w:val="24"/>
-        </w:rPr>
-      </w:pPr>
-      <w:bookmarkStart w:id="10" w:name="_Toc103000196"/>
-      <w:r>
-        <w:rPr>
-          <w:rFonts w:cs="Times New Roman"/>
-          <w:szCs w:val="24"/>
-        </w:rPr>
-        <w:t>(if applicable)</w:t>
-      </w:r>
-      <w:r>
-        <w:rPr>
-          <w:rFonts w:cs="Times New Roman"/>
-          <w:szCs w:val="24"/>
-        </w:rPr>
-        <w:t xml:space="preserve"> </w:t>
-      </w:r>
-      <w:r>
-        <w:rPr>
-          <w:rFonts w:cs="Times New Roman"/>
-          <w:szCs w:val="24"/>
-        </w:rPr>
-        <w:t>Sub-h</w:t>
-      </w:r>
-      <w:r>
-        <w:rPr>
-          <w:rFonts w:cs="Times New Roman"/>
-          <w:szCs w:val="24"/>
-        </w:rPr>
-        <w:t>eading</w:t>
-      </w:r>
-      <w:r>
-        <w:rPr>
-          <w:rFonts w:cs="Times New Roman"/>
-          <w:szCs w:val="24"/>
-        </w:rPr>
-        <w:t xml:space="preserve"> t</w:t>
-      </w:r>
-      <w:r>
-        <w:rPr>
-          <w:rFonts w:cs="Times New Roman"/>
-          <w:szCs w:val="24"/>
-        </w:rPr>
-        <w:t>itle</w:t>
-      </w:r>
-      <w:bookmarkEnd w:id="10"/>
-      <w:r>
-        <w:rPr>
-          <w:rFonts w:cs="Times New Roman"/>
-          <w:szCs w:val="24"/>
-        </w:rPr>
-        <w:t xml:space="preserve"> </w:t>
-      </w:r>
-    </w:p>
-    <w:p>
-      <w:pPr>
-        <w:pStyle w:val="Heading3"/>
-      </w:pPr>
-      <w:bookmarkStart w:id="11" w:name="_Toc103000197"/>
-      <w:r>
-        <w:t>(if applicable)</w:t>
-      </w:r>
-      <w:r>
-        <w:t xml:space="preserve"> </w:t>
-      </w:r>
-      <w:r>
-        <w:t>Sub-</w:t>
-      </w:r>
-      <w:r>
-        <w:t>sub-</w:t>
-      </w:r>
-      <w:r>
-        <w:t>h</w:t>
-      </w:r>
-      <w:r>
-        <w:t>eading</w:t>
-      </w:r>
-      <w:r>
-        <w:t xml:space="preserve"> t</w:t>
-      </w:r>
-      <w:r>
-        <w:t>itle</w:t>
-      </w:r>
-      <w:bookmarkEnd w:id="11"/>
-      <w:r>
-        <w:t xml:space="preserve"> </w:t>
-      </w:r>
-    </w:p>
-    <w:p>
-      <w:pPr>
-        <w:pStyle w:val="Heading2"/>
-        <w:rPr>
-          <w:rFonts w:cs="Times New Roman"/>
-          <w:szCs w:val="24"/>
-        </w:rPr>
-      </w:pPr>
-      <w:bookmarkStart w:id="12" w:name="_Toc103000198"/>
-      <w:r>
-        <w:rPr>
-          <w:rFonts w:cs="Times New Roman"/>
-          <w:szCs w:val="24"/>
-        </w:rPr>
-        <w:t>(if applicable)</w:t>
-      </w:r>
-      <w:r>
-        <w:rPr>
-          <w:rFonts w:cs="Times New Roman"/>
-          <w:szCs w:val="24"/>
-        </w:rPr>
-        <w:t xml:space="preserve"> </w:t>
-      </w:r>
-      <w:r>
-        <w:rPr>
-          <w:rFonts w:cs="Times New Roman"/>
-          <w:szCs w:val="24"/>
-        </w:rPr>
-        <w:t>Sub-h</w:t>
-      </w:r>
-      <w:r>
-        <w:rPr>
-          <w:rFonts w:cs="Times New Roman"/>
-          <w:szCs w:val="24"/>
-        </w:rPr>
-        <w:t>eading</w:t>
-      </w:r>
-      <w:r>
-        <w:rPr>
-          <w:rFonts w:cs="Times New Roman"/>
-          <w:szCs w:val="24"/>
-        </w:rPr>
-        <w:t xml:space="preserve"> t</w:t>
-      </w:r>
-      <w:r>
-        <w:rPr>
-          <w:rFonts w:cs="Times New Roman"/>
-          <w:szCs w:val="24"/>
-        </w:rPr>
-        <w:t>itle</w:t>
-      </w:r>
-      <w:bookmarkEnd w:id="12"/>
-      <w:r>
-        <w:rPr>
-          <w:rFonts w:cs="Times New Roman"/>
-          <w:szCs w:val="24"/>
-        </w:rPr>
-        <w:t xml:space="preserve"> </w:t>
-      </w:r>
-    </w:p>
-    <w:p>
-      <w:pPr>
-        <w:pStyle w:val="Heading3"/>
-      </w:pPr>
-      <w:bookmarkStart w:id="13" w:name="_Toc103000199"/>
-      <w:r>
-        <w:t>(if applicable)</w:t>
-      </w:r>
-      <w:r>
-        <w:t xml:space="preserve"> </w:t>
-      </w:r>
-      <w:r>
-        <w:t>Sub-</w:t>
-      </w:r>
-      <w:r>
-        <w:t>sub-</w:t>
-      </w:r>
-      <w:r>
-        <w:t>h</w:t>
-      </w:r>
-      <w:r>
-        <w:t>eading</w:t>
-      </w:r>
-      <w:r>
-        <w:t xml:space="preserve"> t</w:t>
-      </w:r>
-      <w:r>
-        <w:t>itle</w:t>
-      </w:r>
-      <w:bookmarkEnd w:id="13"/>
-      <w:r>
-        <w:t xml:space="preserve"> </w:t>
-      </w:r>
     </w:p>
     <w:p>
       <w:pPr>
@@ -2786,546 +3744,393 @@
     </w:p>
     <w:p>
       <w:pPr>
-        <w:pStyle w:val="Heading1"/>
         <w:spacing w:line="240" w:lineRule="auto"/>
         <w:ind w:firstLine="0"/>
         <w:rPr>
           <w:rFonts w:cs="Times New Roman"/>
-          <w:sz w:val="28"/>
-          <w:szCs w:val="28"/>
-        </w:rPr>
-      </w:pPr>
-      <w:bookmarkStart w:id="14" w:name="_Toc444033165"/>
-      <w:bookmarkStart w:id="15" w:name="_Toc103000200"/>
-      <w:r>
-        <w:rPr>
-          <w:rFonts w:cs="Times New Roman"/>
-          <w:sz w:val="28"/>
-          <w:szCs w:val="28"/>
-        </w:rPr>
-        <w:lastRenderedPageBreak/>
-        <w:t>CASE STUDY/ANALYSIS</w:t>
-      </w:r>
-      <w:bookmarkStart w:id="16" w:name="_Toc444033166"/>
-      <w:bookmarkEnd w:id="14"/>
-      <w:bookmarkEnd w:id="15"/>
-    </w:p>
-    <w:p/>
+          <w:color w:val="984806" w:themeColor="accent6" w:themeShade="80"/>
+        </w:rPr>
+      </w:pPr>
+    </w:p>
     <w:p>
       <w:pPr>
         <w:spacing w:line="240" w:lineRule="auto"/>
         <w:ind w:firstLine="0"/>
-        <w:jc w:val="left"/>
-        <w:rPr>
-          <w:rFonts w:cs="Times New Roman"/>
-          <w:color w:val="808080" w:themeColor="background1" w:themeShade="80"/>
-        </w:rPr>
-      </w:pPr>
-      <w:r>
-        <w:rPr>
-          <w:rFonts w:cs="Times New Roman"/>
-          <w:color w:val="808080" w:themeColor="background1" w:themeShade="80"/>
-        </w:rPr>
-        <w:t xml:space="preserve">Case Study / Analysis - </w:t>
-      </w:r>
-      <w:r>
-        <w:rPr>
-          <w:rFonts w:cs="Times New Roman"/>
-          <w:color w:val="808080" w:themeColor="background1" w:themeShade="80"/>
-        </w:rPr>
-        <w:t>The case study(ies)could be directly related to your internship experience or could have been inspired by this experience. Examples include:</w:t>
-      </w:r>
+        <w:rPr>
+          <w:rFonts w:cs="Times New Roman"/>
+          <w:color w:val="984806" w:themeColor="accent6" w:themeShade="80"/>
+        </w:rPr>
+      </w:pPr>
     </w:p>
     <w:p>
       <w:pPr>
         <w:spacing w:line="240" w:lineRule="auto"/>
         <w:ind w:firstLine="0"/>
-        <w:jc w:val="left"/>
-        <w:rPr>
-          <w:rFonts w:cs="Times New Roman"/>
-          <w:color w:val="808080" w:themeColor="background1" w:themeShade="80"/>
-        </w:rPr>
-      </w:pPr>
-    </w:p>
-    <w:p>
-      <w:pPr>
-        <w:pStyle w:val="ListParagraph"/>
-        <w:numPr>
-          <w:ilvl w:val="0"/>
-          <w:numId w:val="2"/>
-        </w:numPr>
-        <w:spacing w:line="240" w:lineRule="auto"/>
-        <w:jc w:val="left"/>
-        <w:rPr>
-          <w:rFonts w:cs="Times New Roman"/>
-          <w:color w:val="808080" w:themeColor="background1" w:themeShade="80"/>
-        </w:rPr>
-      </w:pPr>
-      <w:r>
-        <w:rPr>
-          <w:rFonts w:cs="Times New Roman"/>
-          <w:color w:val="808080" w:themeColor="background1" w:themeShade="80"/>
-        </w:rPr>
-        <w:t>Case–Typically, the internship provides the student with a particular case, or several cases, i.e., the internship is the case to be studied. The student provides an examination/analysis of the case, or a comparison of several cases</w:t>
-      </w:r>
-      <w:r>
-        <w:rPr>
-          <w:rFonts w:cs="Times New Roman"/>
-          <w:color w:val="808080" w:themeColor="background1" w:themeShade="80"/>
-        </w:rPr>
-        <w:t xml:space="preserve"> </w:t>
-      </w:r>
-      <w:r>
-        <w:rPr>
-          <w:rFonts w:cs="Times New Roman"/>
-          <w:color w:val="808080" w:themeColor="background1" w:themeShade="80"/>
-        </w:rPr>
-        <w:t>(e.g., assessment of their strengths and weaknesses using a list of assessment criteria),</w:t>
-      </w:r>
-      <w:r>
-        <w:rPr>
-          <w:rFonts w:cs="Times New Roman"/>
-          <w:color w:val="808080" w:themeColor="background1" w:themeShade="80"/>
-        </w:rPr>
-        <w:t xml:space="preserve"> </w:t>
-      </w:r>
-      <w:r>
-        <w:rPr>
-          <w:rFonts w:cs="Times New Roman"/>
-          <w:color w:val="808080" w:themeColor="background1" w:themeShade="80"/>
-        </w:rPr>
-        <w:t xml:space="preserve">in light of the theories drawn from the literature. </w:t>
-      </w:r>
-    </w:p>
-    <w:p>
-      <w:pPr>
-        <w:pStyle w:val="ListParagraph"/>
-        <w:numPr>
-          <w:ilvl w:val="0"/>
-          <w:numId w:val="2"/>
-        </w:numPr>
-        <w:spacing w:line="240" w:lineRule="auto"/>
-        <w:jc w:val="left"/>
-        <w:rPr>
-          <w:rFonts w:cs="Times New Roman"/>
-          <w:color w:val="808080" w:themeColor="background1" w:themeShade="80"/>
-        </w:rPr>
-      </w:pPr>
-      <w:r>
-        <w:rPr>
-          <w:rFonts w:cs="Times New Roman"/>
-          <w:color w:val="808080" w:themeColor="background1" w:themeShade="80"/>
-        </w:rPr>
-        <w:t>Policy issue–A critical perspective/reflection of a policy issue. For example, the student critically discusses their internship experience based on the literature and knowledge from other provinces or other countries (identification of strengths and weaknesses; how the studied policy could be improved by learning from other provinces or countries or other cases or from the literature).</w:t>
-      </w:r>
-    </w:p>
-    <w:p>
-      <w:pPr>
-        <w:pStyle w:val="ListParagraph"/>
-        <w:numPr>
-          <w:ilvl w:val="0"/>
-          <w:numId w:val="2"/>
-        </w:numPr>
-        <w:spacing w:line="240" w:lineRule="auto"/>
-        <w:jc w:val="left"/>
-        <w:rPr>
-          <w:rFonts w:cs="Times New Roman"/>
-          <w:color w:val="808080" w:themeColor="background1" w:themeShade="80"/>
-        </w:rPr>
-      </w:pPr>
-      <w:r>
-        <w:rPr>
-          <w:rFonts w:cs="Times New Roman"/>
-          <w:color w:val="808080" w:themeColor="background1" w:themeShade="80"/>
-        </w:rPr>
-        <w:t>Investigation–A detailed description and analysis of an investigation conducted by the student as part of their internship. Sometimes, students apply methods in their internship (e.g., they conduct a questionnaire survey, or interviews, or measure</w:t>
-      </w:r>
-      <w:r>
-        <w:rPr>
-          <w:rFonts w:cs="Times New Roman"/>
-          <w:color w:val="808080" w:themeColor="background1" w:themeShade="80"/>
-        </w:rPr>
-        <w:t>).</w:t>
-      </w:r>
-    </w:p>
-    <w:p>
-      <w:pPr>
-        <w:pStyle w:val="ListParagraph"/>
-        <w:spacing w:line="240" w:lineRule="auto"/>
-        <w:jc w:val="left"/>
-        <w:rPr>
-          <w:rFonts w:cs="Times New Roman"/>
-          <w:color w:val="808080" w:themeColor="background1" w:themeShade="80"/>
-        </w:rPr>
-      </w:pPr>
-    </w:p>
-    <w:p>
-      <w:pPr>
-        <w:pStyle w:val="ListParagraph"/>
-        <w:spacing w:line="240" w:lineRule="auto"/>
-        <w:jc w:val="left"/>
-        <w:rPr>
-          <w:rFonts w:cs="Times New Roman"/>
-          <w:color w:val="808080" w:themeColor="background1" w:themeShade="80"/>
-        </w:rPr>
-      </w:pPr>
-    </w:p>
-    <w:p>
-      <w:pPr>
-        <w:pStyle w:val="Heading2"/>
-        <w:rPr>
-          <w:rFonts w:cs="Times New Roman"/>
-          <w:szCs w:val="24"/>
-        </w:rPr>
-      </w:pPr>
-      <w:bookmarkStart w:id="17" w:name="_Toc103000201"/>
-      <w:r>
-        <w:rPr>
-          <w:rFonts w:cs="Times New Roman"/>
-          <w:szCs w:val="24"/>
-        </w:rPr>
-        <w:t>(if applicable)</w:t>
-      </w:r>
-      <w:r>
-        <w:rPr>
-          <w:rFonts w:cs="Times New Roman"/>
-          <w:szCs w:val="24"/>
-        </w:rPr>
-        <w:t xml:space="preserve"> </w:t>
-      </w:r>
-      <w:r>
-        <w:rPr>
-          <w:rFonts w:cs="Times New Roman"/>
-          <w:szCs w:val="24"/>
-        </w:rPr>
-        <w:t>Sub-h</w:t>
-      </w:r>
-      <w:r>
-        <w:rPr>
-          <w:rFonts w:cs="Times New Roman"/>
-          <w:szCs w:val="24"/>
-        </w:rPr>
-        <w:t>eading</w:t>
-      </w:r>
-      <w:r>
-        <w:rPr>
-          <w:rFonts w:cs="Times New Roman"/>
-          <w:szCs w:val="24"/>
-        </w:rPr>
-        <w:t xml:space="preserve"> t</w:t>
-      </w:r>
-      <w:r>
-        <w:rPr>
-          <w:rFonts w:cs="Times New Roman"/>
-          <w:szCs w:val="24"/>
-        </w:rPr>
-        <w:t>itle</w:t>
-      </w:r>
-      <w:bookmarkEnd w:id="17"/>
-      <w:r>
-        <w:rPr>
-          <w:rFonts w:cs="Times New Roman"/>
-          <w:szCs w:val="24"/>
-        </w:rPr>
-        <w:t xml:space="preserve"> </w:t>
-      </w:r>
-    </w:p>
-    <w:p>
-      <w:pPr>
-        <w:pStyle w:val="Heading3"/>
-      </w:pPr>
-      <w:bookmarkStart w:id="18" w:name="_Toc103000202"/>
-      <w:r>
-        <w:t>(if applicable)</w:t>
-      </w:r>
-      <w:r>
-        <w:t xml:space="preserve"> </w:t>
-      </w:r>
-      <w:r>
-        <w:t>Sub-</w:t>
-      </w:r>
-      <w:r>
-        <w:t>sub-</w:t>
-      </w:r>
-      <w:r>
-        <w:t>h</w:t>
-      </w:r>
-      <w:r>
-        <w:t>eading</w:t>
-      </w:r>
-      <w:r>
-        <w:t xml:space="preserve"> t</w:t>
-      </w:r>
-      <w:r>
-        <w:t>itle</w:t>
-      </w:r>
-      <w:bookmarkEnd w:id="18"/>
-      <w:r>
-        <w:t xml:space="preserve"> </w:t>
-      </w:r>
-    </w:p>
-    <w:p>
-      <w:pPr>
-        <w:pStyle w:val="Heading2"/>
-        <w:rPr>
-          <w:rFonts w:cs="Times New Roman"/>
-          <w:szCs w:val="24"/>
-        </w:rPr>
-      </w:pPr>
-      <w:bookmarkStart w:id="19" w:name="_Toc103000203"/>
-      <w:r>
-        <w:rPr>
-          <w:rFonts w:cs="Times New Roman"/>
-          <w:szCs w:val="24"/>
-        </w:rPr>
-        <w:t>(if applicable)</w:t>
-      </w:r>
-      <w:r>
-        <w:rPr>
-          <w:rFonts w:cs="Times New Roman"/>
-          <w:szCs w:val="24"/>
-        </w:rPr>
-        <w:t xml:space="preserve"> </w:t>
-      </w:r>
-      <w:r>
-        <w:rPr>
-          <w:rFonts w:cs="Times New Roman"/>
-          <w:szCs w:val="24"/>
-        </w:rPr>
-        <w:t>Sub-h</w:t>
-      </w:r>
-      <w:r>
-        <w:rPr>
-          <w:rFonts w:cs="Times New Roman"/>
-          <w:szCs w:val="24"/>
-        </w:rPr>
-        <w:t>eading</w:t>
-      </w:r>
-      <w:r>
-        <w:rPr>
-          <w:rFonts w:cs="Times New Roman"/>
-          <w:szCs w:val="24"/>
-        </w:rPr>
-        <w:t xml:space="preserve"> t</w:t>
-      </w:r>
-      <w:r>
-        <w:rPr>
-          <w:rFonts w:cs="Times New Roman"/>
-          <w:szCs w:val="24"/>
-        </w:rPr>
-        <w:t>itle</w:t>
-      </w:r>
-      <w:bookmarkEnd w:id="19"/>
-      <w:r>
-        <w:rPr>
-          <w:rFonts w:cs="Times New Roman"/>
-          <w:szCs w:val="24"/>
-        </w:rPr>
-        <w:t xml:space="preserve"> </w:t>
-      </w:r>
-    </w:p>
-    <w:p>
-      <w:pPr>
-        <w:pStyle w:val="Heading3"/>
-      </w:pPr>
-      <w:bookmarkStart w:id="20" w:name="_Toc103000204"/>
-      <w:r>
-        <w:t>(if applicable)</w:t>
-      </w:r>
-      <w:r>
-        <w:t xml:space="preserve"> </w:t>
-      </w:r>
-      <w:r>
-        <w:t>Sub-</w:t>
-      </w:r>
-      <w:r>
-        <w:t>sub-</w:t>
-      </w:r>
-      <w:r>
-        <w:t>h</w:t>
-      </w:r>
-      <w:r>
-        <w:t>eading</w:t>
-      </w:r>
-      <w:r>
-        <w:t xml:space="preserve"> t</w:t>
-      </w:r>
-      <w:r>
-        <w:t>itle</w:t>
-      </w:r>
-      <w:bookmarkEnd w:id="20"/>
-      <w:r>
-        <w:t xml:space="preserve"> </w:t>
-      </w:r>
-    </w:p>
-    <w:p>
-      <w:pPr>
-        <w:pStyle w:val="ListParagraph"/>
-        <w:spacing w:line="240" w:lineRule="auto"/>
-        <w:jc w:val="left"/>
-        <w:rPr>
-          <w:rFonts w:cs="Times New Roman"/>
-          <w:color w:val="808080" w:themeColor="background1" w:themeShade="80"/>
-        </w:rPr>
-      </w:pPr>
-    </w:p>
-    <w:p>
-      <w:pPr>
-        <w:pStyle w:val="ListParagraph"/>
-        <w:spacing w:line="240" w:lineRule="auto"/>
-        <w:jc w:val="left"/>
-        <w:rPr>
-          <w:rFonts w:cs="Times New Roman"/>
-          <w:color w:val="808080" w:themeColor="background1" w:themeShade="80"/>
-        </w:rPr>
-      </w:pPr>
-    </w:p>
-    <w:p>
-      <w:pPr>
-        <w:pStyle w:val="ListParagraph"/>
-        <w:spacing w:line="240" w:lineRule="auto"/>
-        <w:jc w:val="left"/>
-        <w:rPr>
-          <w:rFonts w:cs="Times New Roman"/>
-          <w:color w:val="808080" w:themeColor="background1" w:themeShade="80"/>
-        </w:rPr>
-      </w:pPr>
-    </w:p>
-    <w:p>
-      <w:pPr>
-        <w:pStyle w:val="ListParagraph"/>
-        <w:spacing w:line="240" w:lineRule="auto"/>
-        <w:jc w:val="left"/>
-        <w:rPr>
-          <w:rFonts w:cs="Times New Roman"/>
-          <w:color w:val="808080" w:themeColor="background1" w:themeShade="80"/>
-        </w:rPr>
-      </w:pPr>
-    </w:p>
-    <w:p>
-      <w:pPr>
-        <w:pStyle w:val="ListParagraph"/>
-        <w:spacing w:line="240" w:lineRule="auto"/>
-        <w:jc w:val="left"/>
-        <w:rPr>
-          <w:rFonts w:cs="Times New Roman"/>
-          <w:color w:val="808080" w:themeColor="background1" w:themeShade="80"/>
-        </w:rPr>
-      </w:pPr>
-    </w:p>
-    <w:p>
-      <w:pPr>
-        <w:pStyle w:val="ListParagraph"/>
-        <w:spacing w:line="240" w:lineRule="auto"/>
-        <w:jc w:val="left"/>
-        <w:rPr>
-          <w:rFonts w:cs="Times New Roman"/>
-          <w:color w:val="808080" w:themeColor="background1" w:themeShade="80"/>
-        </w:rPr>
-      </w:pPr>
-    </w:p>
-    <w:p>
-      <w:pPr>
-        <w:pStyle w:val="ListParagraph"/>
-        <w:spacing w:line="240" w:lineRule="auto"/>
-        <w:jc w:val="left"/>
-        <w:rPr>
-          <w:rFonts w:cs="Times New Roman"/>
-          <w:color w:val="808080" w:themeColor="background1" w:themeShade="80"/>
-        </w:rPr>
-      </w:pPr>
-    </w:p>
-    <w:p>
-      <w:pPr>
-        <w:pStyle w:val="ListParagraph"/>
-        <w:spacing w:line="240" w:lineRule="auto"/>
-        <w:jc w:val="left"/>
-        <w:rPr>
-          <w:rFonts w:cs="Times New Roman"/>
-          <w:color w:val="808080" w:themeColor="background1" w:themeShade="80"/>
-        </w:rPr>
-      </w:pPr>
-    </w:p>
-    <w:bookmarkEnd w:id="16"/>
-    <w:p/>
-    <w:p/>
-    <w:p/>
-    <w:p>
-      <w:pPr>
-        <w:pStyle w:val="Heading1"/>
-        <w:rPr>
-          <w:rFonts w:cs="Times New Roman"/>
-          <w:sz w:val="28"/>
-          <w:szCs w:val="28"/>
-        </w:rPr>
-      </w:pPr>
-      <w:bookmarkStart w:id="21" w:name="_Toc444033188"/>
-      <w:bookmarkStart w:id="22" w:name="_Toc103000205"/>
-      <w:r>
-        <w:rPr>
-          <w:rFonts w:cs="Times New Roman"/>
-          <w:sz w:val="28"/>
-          <w:szCs w:val="28"/>
-        </w:rPr>
-        <w:lastRenderedPageBreak/>
-        <w:t>C</w:t>
-      </w:r>
-      <w:bookmarkEnd w:id="21"/>
-      <w:r>
-        <w:rPr>
-          <w:rFonts w:cs="Times New Roman"/>
-          <w:sz w:val="28"/>
-          <w:szCs w:val="28"/>
-        </w:rPr>
-        <w:t>ONCLUSION</w:t>
-      </w:r>
-      <w:bookmarkEnd w:id="22"/>
+        <w:rPr>
+          <w:rFonts w:cs="Times New Roman"/>
+          <w:color w:val="984806" w:themeColor="accent6" w:themeShade="80"/>
+        </w:rPr>
+      </w:pPr>
     </w:p>
     <w:p>
       <w:pPr>
         <w:spacing w:line="240" w:lineRule="auto"/>
         <w:ind w:firstLine="0"/>
-        <w:jc w:val="left"/>
-        <w:rPr>
-          <w:color w:val="808080" w:themeColor="background1" w:themeShade="80"/>
-        </w:rPr>
-      </w:pPr>
-      <w:r>
-        <w:rPr>
-          <w:color w:val="808080" w:themeColor="background1" w:themeShade="80"/>
-        </w:rPr>
-        <w:t>Brief review of the report’s argument(s) and findings, and presentation of the theoretical,</w:t>
-      </w:r>
-      <w:r>
-        <w:rPr>
-          <w:color w:val="808080" w:themeColor="background1" w:themeShade="80"/>
-        </w:rPr>
-        <w:t xml:space="preserve"> </w:t>
-      </w:r>
-      <w:r>
-        <w:rPr>
-          <w:color w:val="808080" w:themeColor="background1" w:themeShade="80"/>
-        </w:rPr>
-        <w:t>practical and/or political implications of the report’s findings</w:t>
-      </w:r>
-      <w:r>
-        <w:rPr>
-          <w:color w:val="808080" w:themeColor="background1" w:themeShade="80"/>
-        </w:rPr>
-        <w:t xml:space="preserve"> </w:t>
-      </w:r>
-      <w:r>
-        <w:rPr>
-          <w:color w:val="808080" w:themeColor="background1" w:themeShade="80"/>
-        </w:rPr>
-        <w:t>(i.e. so what?)</w:t>
-      </w:r>
-      <w:r>
-        <w:rPr>
-          <w:color w:val="808080" w:themeColor="background1" w:themeShade="80"/>
-        </w:rPr>
-        <w:t>.</w:t>
-      </w:r>
+        <w:rPr>
+          <w:rFonts w:cs="Times New Roman"/>
+          <w:color w:val="984806" w:themeColor="accent6" w:themeShade="80"/>
+        </w:rPr>
+      </w:pPr>
+    </w:p>
+    <w:p>
+      <w:pPr>
+        <w:spacing w:line="240" w:lineRule="auto"/>
+        <w:ind w:firstLine="0"/>
+        <w:rPr>
+          <w:rFonts w:cs="Times New Roman"/>
+          <w:color w:val="984806" w:themeColor="accent6" w:themeShade="80"/>
+        </w:rPr>
+      </w:pPr>
+    </w:p>
+    <w:p>
+      <w:pPr>
+        <w:spacing w:line="240" w:lineRule="auto"/>
+        <w:ind w:firstLine="0"/>
+        <w:rPr>
+          <w:rFonts w:cs="Times New Roman"/>
+          <w:color w:val="984806" w:themeColor="accent6" w:themeShade="80"/>
+        </w:rPr>
+      </w:pPr>
+    </w:p>
+    <w:p>
+      <w:pPr>
+        <w:spacing w:line="240" w:lineRule="auto"/>
+        <w:ind w:firstLine="0"/>
+        <w:rPr>
+          <w:rFonts w:cs="Times New Roman"/>
+          <w:color w:val="984806" w:themeColor="accent6" w:themeShade="80"/>
+        </w:rPr>
+      </w:pPr>
+    </w:p>
+    <w:p>
+      <w:pPr>
+        <w:spacing w:line="240" w:lineRule="auto"/>
+        <w:ind w:firstLine="0"/>
+        <w:rPr>
+          <w:rFonts w:cs="Times New Roman"/>
+          <w:color w:val="984806" w:themeColor="accent6" w:themeShade="80"/>
+        </w:rPr>
+      </w:pPr>
+    </w:p>
+    <w:p>
+      <w:pPr>
+        <w:spacing w:line="240" w:lineRule="auto"/>
+        <w:ind w:firstLine="0"/>
+        <w:rPr>
+          <w:rFonts w:cs="Times New Roman"/>
+          <w:color w:val="984806" w:themeColor="accent6" w:themeShade="80"/>
+        </w:rPr>
+      </w:pPr>
+    </w:p>
+    <w:p>
+      <w:pPr>
+        <w:spacing w:line="240" w:lineRule="auto"/>
+        <w:ind w:firstLine="0"/>
+        <w:rPr>
+          <w:rFonts w:cs="Times New Roman"/>
+          <w:color w:val="984806" w:themeColor="accent6" w:themeShade="80"/>
+        </w:rPr>
+      </w:pPr>
+    </w:p>
+    <w:p>
+      <w:pPr>
+        <w:spacing w:line="240" w:lineRule="auto"/>
+        <w:ind w:firstLine="0"/>
+        <w:rPr>
+          <w:rFonts w:cs="Times New Roman"/>
+          <w:color w:val="984806" w:themeColor="accent6" w:themeShade="80"/>
+        </w:rPr>
+      </w:pPr>
+    </w:p>
+    <w:p>
+      <w:pPr>
+        <w:spacing w:line="240" w:lineRule="auto"/>
+        <w:ind w:firstLine="0"/>
+        <w:rPr>
+          <w:rFonts w:cs="Times New Roman"/>
+          <w:color w:val="984806" w:themeColor="accent6" w:themeShade="80"/>
+        </w:rPr>
+      </w:pPr>
+    </w:p>
+    <w:p>
+      <w:pPr>
+        <w:spacing w:line="240" w:lineRule="auto"/>
+        <w:ind w:firstLine="0"/>
+        <w:rPr>
+          <w:rFonts w:cs="Times New Roman"/>
+          <w:color w:val="984806" w:themeColor="accent6" w:themeShade="80"/>
+        </w:rPr>
+      </w:pPr>
+    </w:p>
+    <w:p>
+      <w:pPr>
+        <w:spacing w:line="240" w:lineRule="auto"/>
+        <w:ind w:firstLine="0"/>
+        <w:rPr>
+          <w:rFonts w:cs="Times New Roman"/>
+          <w:color w:val="984806" w:themeColor="accent6" w:themeShade="80"/>
+        </w:rPr>
+      </w:pPr>
+    </w:p>
+    <w:p>
+      <w:pPr>
+        <w:spacing w:line="240" w:lineRule="auto"/>
+        <w:ind w:firstLine="0"/>
+        <w:rPr>
+          <w:rFonts w:cs="Times New Roman"/>
+          <w:color w:val="984806" w:themeColor="accent6" w:themeShade="80"/>
+        </w:rPr>
+      </w:pPr>
+    </w:p>
+    <w:p>
+      <w:pPr>
+        <w:spacing w:line="240" w:lineRule="auto"/>
+        <w:ind w:firstLine="0"/>
+        <w:rPr>
+          <w:rFonts w:cs="Times New Roman"/>
+          <w:color w:val="984806" w:themeColor="accent6" w:themeShade="80"/>
+        </w:rPr>
+      </w:pPr>
+    </w:p>
+    <w:p>
+      <w:pPr>
+        <w:spacing w:line="240" w:lineRule="auto"/>
+        <w:ind w:firstLine="0"/>
+        <w:rPr>
+          <w:rFonts w:cs="Times New Roman"/>
+          <w:color w:val="984806" w:themeColor="accent6" w:themeShade="80"/>
+        </w:rPr>
+      </w:pPr>
+    </w:p>
+    <w:p>
+      <w:pPr>
+        <w:spacing w:line="240" w:lineRule="auto"/>
+        <w:ind w:firstLine="0"/>
+        <w:rPr>
+          <w:rFonts w:cs="Times New Roman"/>
+          <w:color w:val="984806" w:themeColor="accent6" w:themeShade="80"/>
+        </w:rPr>
+      </w:pPr>
+    </w:p>
+    <w:p>
+      <w:pPr>
+        <w:spacing w:line="240" w:lineRule="auto"/>
+        <w:ind w:firstLine="0"/>
+        <w:rPr>
+          <w:rFonts w:cs="Times New Roman"/>
+          <w:color w:val="984806" w:themeColor="accent6" w:themeShade="80"/>
+        </w:rPr>
+      </w:pPr>
+    </w:p>
+    <w:p>
+      <w:pPr>
+        <w:spacing w:line="240" w:lineRule="auto"/>
+        <w:ind w:firstLine="0"/>
+        <w:rPr>
+          <w:rFonts w:cs="Times New Roman"/>
+          <w:color w:val="984806" w:themeColor="accent6" w:themeShade="80"/>
+        </w:rPr>
+      </w:pPr>
+    </w:p>
+    <w:p>
+      <w:pPr>
+        <w:spacing w:line="240" w:lineRule="auto"/>
+        <w:ind w:firstLine="0"/>
+        <w:rPr>
+          <w:rFonts w:cs="Times New Roman"/>
+          <w:color w:val="984806" w:themeColor="accent6" w:themeShade="80"/>
+        </w:rPr>
+      </w:pPr>
+    </w:p>
+    <w:p>
+      <w:pPr>
+        <w:spacing w:line="240" w:lineRule="auto"/>
+        <w:ind w:firstLine="0"/>
+        <w:rPr>
+          <w:rFonts w:cs="Times New Roman"/>
+          <w:color w:val="984806" w:themeColor="accent6" w:themeShade="80"/>
+        </w:rPr>
+      </w:pPr>
+    </w:p>
+    <w:p>
+      <w:pPr>
+        <w:spacing w:line="240" w:lineRule="auto"/>
+        <w:ind w:firstLine="0"/>
+        <w:rPr>
+          <w:rFonts w:cs="Times New Roman"/>
+          <w:color w:val="984806" w:themeColor="accent6" w:themeShade="80"/>
+        </w:rPr>
+      </w:pPr>
+    </w:p>
+    <w:p>
+      <w:pPr>
+        <w:spacing w:line="240" w:lineRule="auto"/>
+        <w:ind w:firstLine="0"/>
+        <w:rPr>
+          <w:rFonts w:cs="Times New Roman"/>
+          <w:color w:val="984806" w:themeColor="accent6" w:themeShade="80"/>
+        </w:rPr>
+      </w:pPr>
+    </w:p>
+    <w:p>
+      <w:pPr>
+        <w:spacing w:line="240" w:lineRule="auto"/>
+        <w:ind w:firstLine="0"/>
+        <w:rPr>
+          <w:rFonts w:cs="Times New Roman"/>
+          <w:color w:val="984806" w:themeColor="accent6" w:themeShade="80"/>
+        </w:rPr>
+      </w:pPr>
+    </w:p>
+    <w:p>
+      <w:pPr>
+        <w:spacing w:line="240" w:lineRule="auto"/>
+        <w:ind w:firstLine="0"/>
+        <w:rPr>
+          <w:rFonts w:cs="Times New Roman"/>
+          <w:color w:val="984806" w:themeColor="accent6" w:themeShade="80"/>
+        </w:rPr>
+      </w:pPr>
+    </w:p>
+    <w:p>
+      <w:pPr>
+        <w:spacing w:line="240" w:lineRule="auto"/>
+        <w:ind w:firstLine="0"/>
+        <w:rPr>
+          <w:rFonts w:cs="Times New Roman"/>
+          <w:color w:val="984806" w:themeColor="accent6" w:themeShade="80"/>
+        </w:rPr>
+      </w:pPr>
+    </w:p>
+    <w:p>
+      <w:pPr>
+        <w:spacing w:line="240" w:lineRule="auto"/>
+        <w:ind w:firstLine="0"/>
+        <w:rPr>
+          <w:rFonts w:cs="Times New Roman"/>
+          <w:color w:val="984806" w:themeColor="accent6" w:themeShade="80"/>
+        </w:rPr>
+      </w:pPr>
+    </w:p>
+    <w:p>
+      <w:pPr>
+        <w:spacing w:line="240" w:lineRule="auto"/>
+        <w:ind w:firstLine="0"/>
+        <w:rPr>
+          <w:rFonts w:cs="Times New Roman"/>
+          <w:color w:val="984806" w:themeColor="accent6" w:themeShade="80"/>
+        </w:rPr>
+      </w:pPr>
+    </w:p>
+    <w:p>
+      <w:pPr>
+        <w:spacing w:line="240" w:lineRule="auto"/>
+        <w:ind w:firstLine="0"/>
+        <w:rPr>
+          <w:rFonts w:cs="Times New Roman"/>
+          <w:color w:val="984806" w:themeColor="accent6" w:themeShade="80"/>
+        </w:rPr>
+      </w:pPr>
+    </w:p>
+    <w:p>
+      <w:pPr>
+        <w:spacing w:line="240" w:lineRule="auto"/>
+        <w:ind w:firstLine="0"/>
+        <w:rPr>
+          <w:rFonts w:cs="Times New Roman"/>
+          <w:color w:val="984806" w:themeColor="accent6" w:themeShade="80"/>
+        </w:rPr>
+      </w:pPr>
+    </w:p>
+    <w:p>
+      <w:pPr>
+        <w:spacing w:line="240" w:lineRule="auto"/>
+        <w:ind w:firstLine="0"/>
+        <w:rPr>
+          <w:rFonts w:cs="Times New Roman"/>
+          <w:color w:val="984806" w:themeColor="accent6" w:themeShade="80"/>
+        </w:rPr>
+      </w:pPr>
+    </w:p>
+    <w:p>
+      <w:pPr>
+        <w:spacing w:line="240" w:lineRule="auto"/>
+        <w:ind w:firstLine="0"/>
+        <w:rPr>
+          <w:rFonts w:cs="Times New Roman"/>
+          <w:color w:val="984806" w:themeColor="accent6" w:themeShade="80"/>
+        </w:rPr>
+      </w:pPr>
+    </w:p>
+    <w:p>
+      <w:pPr>
+        <w:spacing w:line="240" w:lineRule="auto"/>
+        <w:ind w:firstLine="0"/>
+        <w:rPr>
+          <w:rFonts w:cs="Times New Roman"/>
+          <w:color w:val="984806" w:themeColor="accent6" w:themeShade="80"/>
+        </w:rPr>
+      </w:pPr>
+    </w:p>
+    <w:p>
+      <w:pPr>
+        <w:spacing w:line="240" w:lineRule="auto"/>
+        <w:ind w:firstLine="0"/>
+        <w:rPr>
+          <w:rFonts w:cs="Times New Roman"/>
+          <w:color w:val="984806" w:themeColor="accent6" w:themeShade="80"/>
+        </w:rPr>
+      </w:pPr>
+    </w:p>
+    <w:p>
+      <w:pPr>
+        <w:spacing w:line="240" w:lineRule="auto"/>
+        <w:ind w:firstLine="0"/>
+        <w:rPr>
+          <w:rFonts w:cs="Times New Roman"/>
+          <w:color w:val="984806" w:themeColor="accent6" w:themeShade="80"/>
+        </w:rPr>
+      </w:pPr>
+    </w:p>
+    <w:p>
+      <w:pPr>
+        <w:spacing w:line="240" w:lineRule="auto"/>
+        <w:ind w:firstLine="0"/>
+        <w:rPr>
+          <w:rFonts w:cs="Times New Roman"/>
+          <w:color w:val="984806" w:themeColor="accent6" w:themeShade="80"/>
+        </w:rPr>
+      </w:pPr>
+    </w:p>
+    <w:p>
+      <w:pPr>
+        <w:spacing w:line="240" w:lineRule="auto"/>
+        <w:ind w:firstLine="0"/>
+        <w:rPr>
+          <w:rFonts w:cs="Times New Roman"/>
+          <w:color w:val="984806" w:themeColor="accent6" w:themeShade="80"/>
+        </w:rPr>
+      </w:pPr>
+    </w:p>
+    <w:p>
+      <w:pPr>
+        <w:spacing w:line="240" w:lineRule="auto"/>
+        <w:ind w:firstLine="0"/>
+        <w:rPr>
+          <w:rFonts w:cs="Times New Roman"/>
+          <w:color w:val="984806" w:themeColor="accent6" w:themeShade="80"/>
+        </w:rPr>
+      </w:pPr>
     </w:p>
     <w:p>
       <w:pPr>
@@ -3334,751 +4139,16 @@
           <w:ilvl w:val="0"/>
           <w:numId w:val="0"/>
         </w:numPr>
-        <w:spacing w:before="0" w:line="240" w:lineRule="auto"/>
-        <w:rPr>
-          <w:rFonts w:cs="Times New Roman"/>
-          <w:b w:val="0"/>
-          <w:color w:val="808080" w:themeColor="background1" w:themeShade="80"/>
-          <w:szCs w:val="24"/>
-        </w:rPr>
-      </w:pPr>
-    </w:p>
-    <w:p>
-      <w:pPr>
-        <w:pStyle w:val="Heading2"/>
-        <w:rPr>
-          <w:rFonts w:cs="Times New Roman"/>
-          <w:szCs w:val="24"/>
-        </w:rPr>
-      </w:pPr>
-      <w:bookmarkStart w:id="23" w:name="_Toc103000206"/>
-      <w:r>
-        <w:rPr>
-          <w:rFonts w:cs="Times New Roman"/>
-          <w:szCs w:val="24"/>
-        </w:rPr>
-        <w:t>(if applicable)</w:t>
-      </w:r>
-      <w:r>
-        <w:rPr>
-          <w:rFonts w:cs="Times New Roman"/>
-          <w:szCs w:val="24"/>
-        </w:rPr>
-        <w:t xml:space="preserve"> </w:t>
-      </w:r>
-      <w:r>
-        <w:rPr>
-          <w:rFonts w:cs="Times New Roman"/>
-          <w:szCs w:val="24"/>
-        </w:rPr>
-        <w:t>Sub-h</w:t>
-      </w:r>
-      <w:r>
-        <w:rPr>
-          <w:rFonts w:cs="Times New Roman"/>
-          <w:szCs w:val="24"/>
-        </w:rPr>
-        <w:t>eading</w:t>
-      </w:r>
-      <w:r>
-        <w:rPr>
-          <w:rFonts w:cs="Times New Roman"/>
-          <w:szCs w:val="24"/>
-        </w:rPr>
-        <w:t xml:space="preserve"> t</w:t>
-      </w:r>
-      <w:r>
-        <w:rPr>
-          <w:rFonts w:cs="Times New Roman"/>
-          <w:szCs w:val="24"/>
-        </w:rPr>
-        <w:t>itle</w:t>
-      </w:r>
-      <w:bookmarkEnd w:id="23"/>
-      <w:r>
-        <w:rPr>
-          <w:rFonts w:cs="Times New Roman"/>
-          <w:szCs w:val="24"/>
-        </w:rPr>
-        <w:t xml:space="preserve"> </w:t>
-      </w:r>
-    </w:p>
-    <w:p>
-      <w:pPr>
-        <w:pStyle w:val="Heading3"/>
-      </w:pPr>
-      <w:bookmarkStart w:id="24" w:name="_Toc103000207"/>
-      <w:r>
-        <w:t>(if applicable)</w:t>
-      </w:r>
-      <w:r>
-        <w:t xml:space="preserve"> </w:t>
-      </w:r>
-      <w:r>
-        <w:t>Sub-</w:t>
-      </w:r>
-      <w:r>
-        <w:t>sub-</w:t>
-      </w:r>
-      <w:r>
-        <w:t>h</w:t>
-      </w:r>
-      <w:r>
-        <w:t>eading</w:t>
-      </w:r>
-      <w:r>
-        <w:t xml:space="preserve"> t</w:t>
-      </w:r>
-      <w:r>
-        <w:t>itle</w:t>
-      </w:r>
-      <w:bookmarkEnd w:id="24"/>
-      <w:r>
-        <w:t xml:space="preserve"> </w:t>
-      </w:r>
-    </w:p>
-    <w:p>
-      <w:pPr>
-        <w:pStyle w:val="Heading2"/>
-        <w:rPr>
-          <w:rFonts w:cs="Times New Roman"/>
-          <w:szCs w:val="24"/>
-        </w:rPr>
-      </w:pPr>
-      <w:bookmarkStart w:id="25" w:name="_Toc103000208"/>
-      <w:r>
-        <w:rPr>
-          <w:rFonts w:cs="Times New Roman"/>
-          <w:szCs w:val="24"/>
-        </w:rPr>
-        <w:t>(if applicable)</w:t>
-      </w:r>
-      <w:r>
-        <w:rPr>
-          <w:rFonts w:cs="Times New Roman"/>
-          <w:szCs w:val="24"/>
-        </w:rPr>
-        <w:t xml:space="preserve"> </w:t>
-      </w:r>
-      <w:r>
-        <w:rPr>
-          <w:rFonts w:cs="Times New Roman"/>
-          <w:szCs w:val="24"/>
-        </w:rPr>
-        <w:t>Sub-h</w:t>
-      </w:r>
-      <w:r>
-        <w:rPr>
-          <w:rFonts w:cs="Times New Roman"/>
-          <w:szCs w:val="24"/>
-        </w:rPr>
-        <w:t>eading</w:t>
-      </w:r>
-      <w:r>
-        <w:rPr>
-          <w:rFonts w:cs="Times New Roman"/>
-          <w:szCs w:val="24"/>
-        </w:rPr>
-        <w:t xml:space="preserve"> t</w:t>
-      </w:r>
-      <w:r>
-        <w:rPr>
-          <w:rFonts w:cs="Times New Roman"/>
-          <w:szCs w:val="24"/>
-        </w:rPr>
-        <w:t>itle</w:t>
-      </w:r>
-      <w:bookmarkEnd w:id="25"/>
-      <w:r>
-        <w:rPr>
-          <w:rFonts w:cs="Times New Roman"/>
-          <w:szCs w:val="24"/>
-        </w:rPr>
-        <w:t xml:space="preserve"> </w:t>
-      </w:r>
-    </w:p>
-    <w:p>
-      <w:pPr>
-        <w:pStyle w:val="Heading3"/>
-      </w:pPr>
-      <w:bookmarkStart w:id="26" w:name="_Toc103000209"/>
-      <w:r>
-        <w:t>(if applicable)</w:t>
-      </w:r>
-      <w:r>
-        <w:t xml:space="preserve"> </w:t>
-      </w:r>
-      <w:r>
-        <w:t>Sub-</w:t>
-      </w:r>
-      <w:r>
-        <w:t>sub-</w:t>
-      </w:r>
-      <w:r>
-        <w:t>h</w:t>
-      </w:r>
-      <w:r>
-        <w:t>eading</w:t>
-      </w:r>
-      <w:r>
-        <w:t xml:space="preserve"> t</w:t>
-      </w:r>
-      <w:r>
-        <w:t>itle</w:t>
-      </w:r>
-      <w:bookmarkEnd w:id="26"/>
-      <w:r>
-        <w:t xml:space="preserve"> </w:t>
-      </w:r>
-    </w:p>
-    <w:p>
-      <w:pPr>
-        <w:pStyle w:val="Heading1"/>
-        <w:numPr>
-          <w:ilvl w:val="0"/>
-          <w:numId w:val="0"/>
-        </w:numPr>
-        <w:spacing w:before="0" w:line="240" w:lineRule="auto"/>
-        <w:rPr>
-          <w:rFonts w:cs="Times New Roman"/>
-          <w:b w:val="0"/>
-          <w:color w:val="808080" w:themeColor="background1" w:themeShade="80"/>
-          <w:szCs w:val="24"/>
-        </w:rPr>
-      </w:pPr>
-      <w:r>
-        <w:rPr>
-          <w:rFonts w:cs="Times New Roman"/>
-          <w:b w:val="0"/>
-          <w:color w:val="808080" w:themeColor="background1" w:themeShade="80"/>
-          <w:szCs w:val="24"/>
-        </w:rPr>
-        <w:br w:type="page"/>
-      </w:r>
-    </w:p>
-    <w:p>
-      <w:pPr>
-        <w:pStyle w:val="Heading1"/>
+        <w:ind w:left="432"/>
         <w:rPr>
           <w:sz w:val="28"/>
           <w:szCs w:val="28"/>
         </w:rPr>
       </w:pPr>
-      <w:bookmarkStart w:id="27" w:name="_Toc103000210"/>
-      <w:r>
-        <w:rPr>
-          <w:sz w:val="28"/>
-          <w:szCs w:val="28"/>
-        </w:rPr>
-        <w:lastRenderedPageBreak/>
-        <w:t>REFERENCE</w:t>
-      </w:r>
-      <w:r>
-        <w:rPr>
-          <w:sz w:val="28"/>
-          <w:szCs w:val="28"/>
-        </w:rPr>
-        <w:t>S</w:t>
-      </w:r>
-      <w:bookmarkEnd w:id="27"/>
-    </w:p>
-    <w:p>
-      <w:pPr>
-        <w:spacing w:line="240" w:lineRule="auto"/>
-        <w:ind w:firstLine="0"/>
-        <w:jc w:val="left"/>
-        <w:rPr>
-          <w:rFonts w:cs="Times New Roman"/>
-          <w:color w:val="984806" w:themeColor="accent6" w:themeShade="80"/>
-        </w:rPr>
-      </w:pPr>
-      <w:r>
-        <w:rPr>
-          <w:rFonts w:cs="Times New Roman"/>
-          <w:color w:val="808080" w:themeColor="background1" w:themeShade="80"/>
-        </w:rPr>
-        <w:t>In alphabetical order of the author’s last name. Follow MLA, Chicago, Turabian, or some other standard</w:t>
-      </w:r>
-      <w:r>
-        <w:rPr>
-          <w:rFonts w:cs="Times New Roman"/>
-          <w:color w:val="808080" w:themeColor="background1" w:themeShade="80"/>
-        </w:rPr>
-        <w:t xml:space="preserve"> </w:t>
-      </w:r>
-      <w:r>
-        <w:rPr>
-          <w:rFonts w:cs="Times New Roman"/>
-          <w:color w:val="808080" w:themeColor="background1" w:themeShade="80"/>
-        </w:rPr>
-        <w:t>style manual. All entries must have been cited in the paper. The usual range is between 20 and 50 sources (other than websites). Websites need to be referenced appropriately as well (author, title, access date, etc.).</w:t>
-      </w:r>
-      <w:r>
-        <w:rPr>
-          <w:rFonts w:cs="Times New Roman"/>
-          <w:color w:val="808080" w:themeColor="background1" w:themeShade="80"/>
-        </w:rPr>
-        <w:t xml:space="preserve"> </w:t>
-      </w:r>
-      <w:r>
-        <w:rPr>
-          <w:rFonts w:cs="Times New Roman"/>
-          <w:color w:val="808080" w:themeColor="background1" w:themeShade="80"/>
-        </w:rPr>
-        <w:t>See the library resource</w:t>
-      </w:r>
-      <w:r>
-        <w:rPr>
-          <w:rFonts w:cs="Times New Roman"/>
-          <w:color w:val="808080" w:themeColor="background1" w:themeShade="80"/>
-        </w:rPr>
-        <w:t xml:space="preserve"> for examples of how to format the reference styles</w:t>
-      </w:r>
-      <w:r>
-        <w:rPr>
-          <w:rFonts w:cs="Times New Roman"/>
-          <w:color w:val="808080" w:themeColor="background1" w:themeShade="80"/>
-        </w:rPr>
-        <w:t xml:space="preserve">: </w:t>
-      </w:r>
-      <w:hyperlink r:id="rId15" w:history="1">
-        <w:r>
-          <w:rPr>
-            <w:rStyle w:val="Hyperlink"/>
-            <w:rFonts w:cs="Times New Roman"/>
-            <w:color w:val="000080" w:themeColor="hyperlink" w:themeShade="80"/>
-          </w:rPr>
-          <w:t>https://library.concordia.ca/help/citing/</w:t>
-        </w:r>
-      </w:hyperlink>
-    </w:p>
-    <w:p>
-      <w:pPr>
-        <w:spacing w:line="240" w:lineRule="auto"/>
-        <w:ind w:firstLine="0"/>
-        <w:rPr>
-          <w:rFonts w:cs="Times New Roman"/>
-          <w:color w:val="984806" w:themeColor="accent6" w:themeShade="80"/>
-        </w:rPr>
-      </w:pPr>
-    </w:p>
-    <w:p>
-      <w:pPr>
-        <w:spacing w:line="240" w:lineRule="auto"/>
-        <w:ind w:firstLine="0"/>
-        <w:rPr>
-          <w:rFonts w:cs="Times New Roman"/>
-          <w:color w:val="984806" w:themeColor="accent6" w:themeShade="80"/>
-        </w:rPr>
-      </w:pPr>
-    </w:p>
-    <w:p>
-      <w:pPr>
-        <w:spacing w:line="240" w:lineRule="auto"/>
-        <w:ind w:firstLine="0"/>
-        <w:rPr>
-          <w:rFonts w:cs="Times New Roman"/>
-          <w:color w:val="984806" w:themeColor="accent6" w:themeShade="80"/>
-        </w:rPr>
-      </w:pPr>
-    </w:p>
-    <w:p>
-      <w:pPr>
-        <w:spacing w:line="240" w:lineRule="auto"/>
-        <w:ind w:firstLine="0"/>
-        <w:rPr>
-          <w:rFonts w:cs="Times New Roman"/>
-          <w:color w:val="984806" w:themeColor="accent6" w:themeShade="80"/>
-        </w:rPr>
-      </w:pPr>
-    </w:p>
-    <w:p>
-      <w:pPr>
-        <w:spacing w:line="240" w:lineRule="auto"/>
-        <w:ind w:firstLine="0"/>
-        <w:rPr>
-          <w:rFonts w:cs="Times New Roman"/>
-          <w:color w:val="984806" w:themeColor="accent6" w:themeShade="80"/>
-        </w:rPr>
-      </w:pPr>
-    </w:p>
-    <w:p>
-      <w:pPr>
-        <w:spacing w:line="240" w:lineRule="auto"/>
-        <w:ind w:firstLine="0"/>
-        <w:rPr>
-          <w:rFonts w:cs="Times New Roman"/>
-          <w:color w:val="984806" w:themeColor="accent6" w:themeShade="80"/>
-        </w:rPr>
-      </w:pPr>
-    </w:p>
-    <w:p>
-      <w:pPr>
-        <w:spacing w:line="240" w:lineRule="auto"/>
-        <w:ind w:firstLine="0"/>
-        <w:rPr>
-          <w:rFonts w:cs="Times New Roman"/>
-          <w:color w:val="984806" w:themeColor="accent6" w:themeShade="80"/>
-        </w:rPr>
-      </w:pPr>
-    </w:p>
-    <w:p>
-      <w:pPr>
-        <w:spacing w:line="240" w:lineRule="auto"/>
-        <w:ind w:firstLine="0"/>
-        <w:rPr>
-          <w:rFonts w:cs="Times New Roman"/>
-          <w:color w:val="984806" w:themeColor="accent6" w:themeShade="80"/>
-        </w:rPr>
-      </w:pPr>
-    </w:p>
-    <w:p>
-      <w:pPr>
-        <w:spacing w:line="240" w:lineRule="auto"/>
-        <w:ind w:firstLine="0"/>
-        <w:rPr>
-          <w:rFonts w:cs="Times New Roman"/>
-          <w:color w:val="984806" w:themeColor="accent6" w:themeShade="80"/>
-        </w:rPr>
-      </w:pPr>
-    </w:p>
-    <w:p>
-      <w:pPr>
-        <w:spacing w:line="240" w:lineRule="auto"/>
-        <w:ind w:firstLine="0"/>
-        <w:rPr>
-          <w:rFonts w:cs="Times New Roman"/>
-          <w:color w:val="984806" w:themeColor="accent6" w:themeShade="80"/>
-        </w:rPr>
-      </w:pPr>
-    </w:p>
-    <w:p>
-      <w:pPr>
-        <w:spacing w:line="240" w:lineRule="auto"/>
-        <w:ind w:firstLine="0"/>
-        <w:rPr>
-          <w:rFonts w:cs="Times New Roman"/>
-          <w:color w:val="984806" w:themeColor="accent6" w:themeShade="80"/>
-        </w:rPr>
-      </w:pPr>
-    </w:p>
-    <w:p>
-      <w:pPr>
-        <w:spacing w:line="240" w:lineRule="auto"/>
-        <w:ind w:firstLine="0"/>
-        <w:rPr>
-          <w:rFonts w:cs="Times New Roman"/>
-          <w:color w:val="984806" w:themeColor="accent6" w:themeShade="80"/>
-        </w:rPr>
-      </w:pPr>
-    </w:p>
-    <w:p>
-      <w:pPr>
-        <w:spacing w:line="240" w:lineRule="auto"/>
-        <w:ind w:firstLine="0"/>
-        <w:rPr>
-          <w:rFonts w:cs="Times New Roman"/>
-          <w:color w:val="984806" w:themeColor="accent6" w:themeShade="80"/>
-        </w:rPr>
-      </w:pPr>
-    </w:p>
-    <w:p>
-      <w:pPr>
-        <w:spacing w:line="240" w:lineRule="auto"/>
-        <w:ind w:firstLine="0"/>
-        <w:rPr>
-          <w:rFonts w:cs="Times New Roman"/>
-          <w:color w:val="984806" w:themeColor="accent6" w:themeShade="80"/>
-        </w:rPr>
-      </w:pPr>
-    </w:p>
-    <w:p>
-      <w:pPr>
-        <w:spacing w:line="240" w:lineRule="auto"/>
-        <w:ind w:firstLine="0"/>
-        <w:rPr>
-          <w:rFonts w:cs="Times New Roman"/>
-          <w:color w:val="984806" w:themeColor="accent6" w:themeShade="80"/>
-        </w:rPr>
-      </w:pPr>
-    </w:p>
-    <w:p>
-      <w:pPr>
-        <w:spacing w:line="240" w:lineRule="auto"/>
-        <w:ind w:firstLine="0"/>
-        <w:rPr>
-          <w:rFonts w:cs="Times New Roman"/>
-          <w:color w:val="984806" w:themeColor="accent6" w:themeShade="80"/>
-        </w:rPr>
-      </w:pPr>
-    </w:p>
-    <w:p>
-      <w:pPr>
-        <w:spacing w:line="240" w:lineRule="auto"/>
-        <w:ind w:firstLine="0"/>
-        <w:rPr>
-          <w:rFonts w:cs="Times New Roman"/>
-          <w:color w:val="984806" w:themeColor="accent6" w:themeShade="80"/>
-        </w:rPr>
-      </w:pPr>
-    </w:p>
-    <w:p>
-      <w:pPr>
-        <w:spacing w:line="240" w:lineRule="auto"/>
-        <w:ind w:firstLine="0"/>
-        <w:rPr>
-          <w:rFonts w:cs="Times New Roman"/>
-          <w:color w:val="984806" w:themeColor="accent6" w:themeShade="80"/>
-        </w:rPr>
-      </w:pPr>
-    </w:p>
-    <w:p>
-      <w:pPr>
-        <w:spacing w:line="240" w:lineRule="auto"/>
-        <w:ind w:firstLine="0"/>
-        <w:rPr>
-          <w:rFonts w:cs="Times New Roman"/>
-          <w:color w:val="984806" w:themeColor="accent6" w:themeShade="80"/>
-        </w:rPr>
-      </w:pPr>
-    </w:p>
-    <w:p>
-      <w:pPr>
-        <w:spacing w:line="240" w:lineRule="auto"/>
-        <w:ind w:firstLine="0"/>
-        <w:rPr>
-          <w:rFonts w:cs="Times New Roman"/>
-          <w:color w:val="984806" w:themeColor="accent6" w:themeShade="80"/>
-        </w:rPr>
-      </w:pPr>
-    </w:p>
-    <w:p>
-      <w:pPr>
-        <w:spacing w:line="240" w:lineRule="auto"/>
-        <w:ind w:firstLine="0"/>
-        <w:rPr>
-          <w:rFonts w:cs="Times New Roman"/>
-          <w:color w:val="984806" w:themeColor="accent6" w:themeShade="80"/>
-        </w:rPr>
-      </w:pPr>
-    </w:p>
-    <w:p>
-      <w:pPr>
-        <w:spacing w:line="240" w:lineRule="auto"/>
-        <w:ind w:firstLine="0"/>
-        <w:rPr>
-          <w:rFonts w:cs="Times New Roman"/>
-          <w:color w:val="984806" w:themeColor="accent6" w:themeShade="80"/>
-        </w:rPr>
-      </w:pPr>
-    </w:p>
-    <w:p>
-      <w:pPr>
-        <w:spacing w:line="240" w:lineRule="auto"/>
-        <w:ind w:firstLine="0"/>
-        <w:rPr>
-          <w:rFonts w:cs="Times New Roman"/>
-          <w:color w:val="984806" w:themeColor="accent6" w:themeShade="80"/>
-        </w:rPr>
-      </w:pPr>
-    </w:p>
-    <w:p>
-      <w:pPr>
-        <w:spacing w:line="240" w:lineRule="auto"/>
-        <w:ind w:firstLine="0"/>
-        <w:rPr>
-          <w:rFonts w:cs="Times New Roman"/>
-          <w:color w:val="984806" w:themeColor="accent6" w:themeShade="80"/>
-        </w:rPr>
-      </w:pPr>
-    </w:p>
-    <w:p>
-      <w:pPr>
-        <w:spacing w:line="240" w:lineRule="auto"/>
-        <w:ind w:firstLine="0"/>
-        <w:rPr>
-          <w:rFonts w:cs="Times New Roman"/>
-          <w:color w:val="984806" w:themeColor="accent6" w:themeShade="80"/>
-        </w:rPr>
-      </w:pPr>
-    </w:p>
-    <w:p>
-      <w:pPr>
-        <w:spacing w:line="240" w:lineRule="auto"/>
-        <w:ind w:firstLine="0"/>
-        <w:rPr>
-          <w:rFonts w:cs="Times New Roman"/>
-          <w:color w:val="984806" w:themeColor="accent6" w:themeShade="80"/>
-        </w:rPr>
-      </w:pPr>
-    </w:p>
-    <w:p>
-      <w:pPr>
-        <w:spacing w:line="240" w:lineRule="auto"/>
-        <w:ind w:firstLine="0"/>
-        <w:rPr>
-          <w:rFonts w:cs="Times New Roman"/>
-          <w:color w:val="984806" w:themeColor="accent6" w:themeShade="80"/>
-        </w:rPr>
-      </w:pPr>
-    </w:p>
-    <w:p>
-      <w:pPr>
-        <w:spacing w:line="240" w:lineRule="auto"/>
-        <w:ind w:firstLine="0"/>
-        <w:rPr>
-          <w:rFonts w:cs="Times New Roman"/>
-          <w:color w:val="984806" w:themeColor="accent6" w:themeShade="80"/>
-        </w:rPr>
-      </w:pPr>
-    </w:p>
-    <w:p>
-      <w:pPr>
-        <w:spacing w:line="240" w:lineRule="auto"/>
-        <w:ind w:firstLine="0"/>
-        <w:rPr>
-          <w:rFonts w:cs="Times New Roman"/>
-          <w:color w:val="984806" w:themeColor="accent6" w:themeShade="80"/>
-        </w:rPr>
-      </w:pPr>
-    </w:p>
-    <w:p>
-      <w:pPr>
-        <w:spacing w:line="240" w:lineRule="auto"/>
-        <w:ind w:firstLine="0"/>
-        <w:rPr>
-          <w:rFonts w:cs="Times New Roman"/>
-          <w:color w:val="984806" w:themeColor="accent6" w:themeShade="80"/>
-        </w:rPr>
-      </w:pPr>
-    </w:p>
-    <w:p>
-      <w:pPr>
-        <w:spacing w:line="240" w:lineRule="auto"/>
-        <w:ind w:firstLine="0"/>
-        <w:rPr>
-          <w:rFonts w:cs="Times New Roman"/>
-          <w:color w:val="984806" w:themeColor="accent6" w:themeShade="80"/>
-        </w:rPr>
-      </w:pPr>
-    </w:p>
-    <w:p>
-      <w:pPr>
-        <w:spacing w:line="240" w:lineRule="auto"/>
-        <w:ind w:firstLine="0"/>
-        <w:rPr>
-          <w:rFonts w:cs="Times New Roman"/>
-          <w:color w:val="984806" w:themeColor="accent6" w:themeShade="80"/>
-        </w:rPr>
-      </w:pPr>
-    </w:p>
-    <w:p>
-      <w:pPr>
-        <w:spacing w:line="240" w:lineRule="auto"/>
-        <w:ind w:firstLine="0"/>
-        <w:rPr>
-          <w:rFonts w:cs="Times New Roman"/>
-          <w:color w:val="984806" w:themeColor="accent6" w:themeShade="80"/>
-        </w:rPr>
-      </w:pPr>
-    </w:p>
-    <w:p>
-      <w:pPr>
-        <w:spacing w:line="240" w:lineRule="auto"/>
-        <w:ind w:firstLine="0"/>
-        <w:rPr>
-          <w:rFonts w:cs="Times New Roman"/>
-          <w:color w:val="984806" w:themeColor="accent6" w:themeShade="80"/>
-        </w:rPr>
-      </w:pPr>
-    </w:p>
-    <w:p>
-      <w:pPr>
-        <w:spacing w:line="240" w:lineRule="auto"/>
-        <w:ind w:firstLine="0"/>
-        <w:rPr>
-          <w:rFonts w:cs="Times New Roman"/>
-          <w:color w:val="984806" w:themeColor="accent6" w:themeShade="80"/>
-        </w:rPr>
-      </w:pPr>
-    </w:p>
-    <w:p>
-      <w:pPr>
-        <w:spacing w:line="240" w:lineRule="auto"/>
-        <w:ind w:firstLine="0"/>
-        <w:rPr>
-          <w:rFonts w:cs="Times New Roman"/>
-          <w:color w:val="984806" w:themeColor="accent6" w:themeShade="80"/>
-        </w:rPr>
-      </w:pPr>
-    </w:p>
-    <w:p>
-      <w:pPr>
-        <w:spacing w:line="240" w:lineRule="auto"/>
-        <w:ind w:firstLine="0"/>
-        <w:rPr>
-          <w:rFonts w:cs="Times New Roman"/>
-          <w:color w:val="984806" w:themeColor="accent6" w:themeShade="80"/>
-        </w:rPr>
-      </w:pPr>
-    </w:p>
-    <w:p>
-      <w:pPr>
-        <w:spacing w:line="240" w:lineRule="auto"/>
-        <w:ind w:firstLine="0"/>
-        <w:rPr>
-          <w:rFonts w:cs="Times New Roman"/>
-          <w:color w:val="984806" w:themeColor="accent6" w:themeShade="80"/>
-        </w:rPr>
-      </w:pPr>
-    </w:p>
-    <w:p>
-      <w:pPr>
-        <w:spacing w:line="240" w:lineRule="auto"/>
-        <w:ind w:firstLine="0"/>
-        <w:rPr>
-          <w:rFonts w:cs="Times New Roman"/>
-          <w:color w:val="984806" w:themeColor="accent6" w:themeShade="80"/>
-        </w:rPr>
-      </w:pPr>
-    </w:p>
-    <w:p>
-      <w:pPr>
-        <w:pStyle w:val="Heading1"/>
-        <w:rPr>
-          <w:sz w:val="28"/>
-          <w:szCs w:val="28"/>
-        </w:rPr>
-      </w:pPr>
-      <w:bookmarkStart w:id="28" w:name="_Toc103000211"/>
-      <w:r>
-        <w:rPr>
-          <w:sz w:val="28"/>
-          <w:szCs w:val="28"/>
-        </w:rPr>
-        <w:lastRenderedPageBreak/>
-        <w:t>APPENDIX</w:t>
-      </w:r>
-      <w:r>
-        <w:rPr>
-          <w:sz w:val="28"/>
-          <w:szCs w:val="28"/>
-        </w:rPr>
-        <w:t xml:space="preserve"> </w:t>
-      </w:r>
-      <w:r>
-        <w:rPr>
-          <w:b w:val="0"/>
-          <w:sz w:val="28"/>
-          <w:szCs w:val="28"/>
-        </w:rPr>
-        <w:t>(OPTIONAL)</w:t>
-      </w:r>
-      <w:bookmarkEnd w:id="28"/>
     </w:p>
     <w:sectPr>
-      <w:headerReference w:type="default" r:id="rId16"/>
-      <w:footerReference w:type="default" r:id="rId17"/>
+      <w:headerReference w:type="default" r:id="rId15"/>
+      <w:footerReference w:type="default" r:id="rId16"/>
       <w:pgSz w:w="12240" w:h="15840"/>
       <w:pgMar w:top="1440" w:right="1440" w:bottom="1440" w:left="1440" w:header="709" w:footer="709" w:gutter="0"/>
       <w:pgNumType w:start="1"/>
@@ -4139,7 +4209,7 @@
       </w:r>
     </w:p>
   </w:comment>
-  <w:comment w:id="5" w:author="dieu lieu" w:date="2024-02-20T20:49:00Z" w:initials="dl">
+  <w:comment w:id="9" w:author="dieu lieu" w:date="2024-02-20T20:49:00Z" w:initials="dl">
     <w:p>
       <w:pPr>
         <w:pStyle w:val="CommentText"/>
@@ -4155,7 +4225,7 @@
       </w:r>
     </w:p>
   </w:comment>
-  <w:comment w:id="7" w:author="dieu lieu" w:date="2024-02-20T20:51:00Z" w:initials="dl">
+  <w:comment w:id="17" w:author="dieu lieu" w:date="2024-02-20T20:51:00Z" w:initials="dl">
     <w:p>
       <w:pPr>
         <w:pStyle w:val="CommentText"/>
@@ -4171,7 +4241,7 @@
       </w:r>
     </w:p>
   </w:comment>
-  <w:comment w:id="8" w:author="dieu lieu" w:date="2024-02-20T22:09:00Z" w:initials="dl">
+  <w:comment w:id="24" w:author="dieu lieu" w:date="2024-02-20T22:09:00Z" w:initials="dl">
     <w:p>
       <w:pPr>
         <w:pStyle w:val="CommentText"/>
@@ -4187,7 +4257,7 @@
       </w:r>
     </w:p>
   </w:comment>
-  <w:comment w:id="9" w:author="dieu lieu" w:date="2024-02-20T22:25:00Z" w:initials="dl">
+  <w:comment w:id="27" w:author="dieu lieu" w:date="2024-02-20T22:25:00Z" w:initials="dl">
     <w:p>
       <w:pPr>
         <w:pStyle w:val="CommentText"/>
@@ -4527,7 +4597,7 @@
   <w:abstractNum w:abstractNumId="2" w15:restartNumberingAfterBreak="0">
     <w:nsid w:val="08BA0535"/>
     <w:multiLevelType w:val="hybridMultilevel"/>
-    <w:tmpl w:val="EBACBF0C"/>
+    <w:tmpl w:val="50A08BA4"/>
     <w:lvl w:ilvl="0" w:tplc="10090001">
       <w:start w:val="1"/>
       <w:numFmt w:val="bullet"/>
@@ -7565,19 +7635,12 @@
 </file>
 
 <file path=customXml/item1.xml><?xml version="1.0" encoding="utf-8"?>
-<b:Sources xmlns:b="http://schemas.openxmlformats.org/officeDocument/2006/bibliography" xmlns="http://schemas.openxmlformats.org/officeDocument/2006/bibliography" SelectedStyle="/APA.XSL" StyleName="APA"/>
+<p:properties xmlns:p="http://schemas.microsoft.com/office/2006/metadata/properties" xmlns:xsi="http://www.w3.org/2001/XMLSchema-instance" xmlns:pc="http://schemas.microsoft.com/office/infopath/2007/PartnerControls">
+  <documentManagement/>
+</p:properties>
 </file>
 
 <file path=customXml/item2.xml><?xml version="1.0" encoding="utf-8"?>
-<?mso-contentType ?>
-<FormTemplates xmlns="http://schemas.microsoft.com/sharepoint/v3/contenttype/forms">
-  <Display>DocumentLibraryForm</Display>
-  <Edit>DocumentLibraryForm</Edit>
-  <New>DocumentLibraryForm</New>
-</FormTemplates>
-</file>
-
-<file path=customXml/item3.xml><?xml version="1.0" encoding="utf-8"?>
 <ct:contentTypeSchema xmlns:ct="http://schemas.microsoft.com/office/2006/metadata/contentType" xmlns:ma="http://schemas.microsoft.com/office/2006/metadata/properties/metaAttributes" ct:_="" ma:_="" ma:contentTypeName="Document" ma:contentTypeID="0x0101004D7C3CBA60725A448BF5008E98A92E0B" ma:contentTypeVersion="14" ma:contentTypeDescription="Create a new document." ma:contentTypeScope="" ma:versionID="fc5cd8df66bf390e69261ad85242d800">
   <xsd:schema xmlns:xsd="http://www.w3.org/2001/XMLSchema" xmlns:xs="http://www.w3.org/2001/XMLSchema" xmlns:p="http://schemas.microsoft.com/office/2006/metadata/properties" xmlns:ns3="b911e1eb-10f5-4268-8291-255273869025" xmlns:ns4="e1a06591-36fb-4fec-9814-2d492ad966ad" targetNamespace="http://schemas.microsoft.com/office/2006/metadata/properties" ma:root="true" ma:fieldsID="2293a09110ae5b651b4b6d1087619900" ns3:_="" ns4:_="">
     <xsd:import namespace="b911e1eb-10f5-4268-8291-255273869025"/>
@@ -7806,29 +7869,29 @@
 </ct:contentTypeSchema>
 </file>
 
+<file path=customXml/item3.xml><?xml version="1.0" encoding="utf-8"?>
+<?mso-contentType ?>
+<FormTemplates xmlns="http://schemas.microsoft.com/sharepoint/v3/contenttype/forms">
+  <Display>DocumentLibraryForm</Display>
+  <Edit>DocumentLibraryForm</Edit>
+  <New>DocumentLibraryForm</New>
+</FormTemplates>
+</file>
+
 <file path=customXml/item4.xml><?xml version="1.0" encoding="utf-8"?>
-<p:properties xmlns:p="http://schemas.microsoft.com/office/2006/metadata/properties" xmlns:xsi="http://www.w3.org/2001/XMLSchema-instance" xmlns:pc="http://schemas.microsoft.com/office/infopath/2007/PartnerControls">
-  <documentManagement/>
-</p:properties>
+<b:Sources xmlns:b="http://schemas.openxmlformats.org/officeDocument/2006/bibliography" xmlns="http://schemas.openxmlformats.org/officeDocument/2006/bibliography" SelectedStyle="/APA.XSL" StyleName="APA"/>
 </file>
 
 <file path=customXml/itemProps1.xml><?xml version="1.0" encoding="utf-8"?>
-<ds:datastoreItem xmlns:ds="http://schemas.openxmlformats.org/officeDocument/2006/customXml" ds:itemID="{B05880F5-653E-4A41-A6F8-70F605D8264F}">
+<ds:datastoreItem xmlns:ds="http://schemas.openxmlformats.org/officeDocument/2006/customXml" ds:itemID="{BA4252B8-BB96-400B-909E-352376CAC5C1}">
   <ds:schemaRefs>
-    <ds:schemaRef ds:uri="http://schemas.openxmlformats.org/officeDocument/2006/bibliography"/>
+    <ds:schemaRef ds:uri="http://schemas.microsoft.com/office/2006/metadata/properties"/>
+    <ds:schemaRef ds:uri="http://schemas.microsoft.com/office/infopath/2007/PartnerControls"/>
   </ds:schemaRefs>
 </ds:datastoreItem>
 </file>
 
 <file path=customXml/itemProps2.xml><?xml version="1.0" encoding="utf-8"?>
-<ds:datastoreItem xmlns:ds="http://schemas.openxmlformats.org/officeDocument/2006/customXml" ds:itemID="{0AF006F1-FA71-4F64-85CB-1207A47B5A04}">
-  <ds:schemaRefs>
-    <ds:schemaRef ds:uri="http://schemas.microsoft.com/sharepoint/v3/contenttype/forms"/>
-  </ds:schemaRefs>
-</ds:datastoreItem>
-</file>
-
-<file path=customXml/itemProps3.xml><?xml version="1.0" encoding="utf-8"?>
 <ds:datastoreItem xmlns:ds="http://schemas.openxmlformats.org/officeDocument/2006/customXml" ds:itemID="{9BEA0B08-02DE-4E91-9ABA-C8461F3C5CC3}">
   <ds:schemaRefs>
     <ds:schemaRef ds:uri="http://schemas.microsoft.com/office/2006/metadata/contentType"/>
@@ -7847,11 +7910,18 @@
 </ds:datastoreItem>
 </file>
 
+<file path=customXml/itemProps3.xml><?xml version="1.0" encoding="utf-8"?>
+<ds:datastoreItem xmlns:ds="http://schemas.openxmlformats.org/officeDocument/2006/customXml" ds:itemID="{0AF006F1-FA71-4F64-85CB-1207A47B5A04}">
+  <ds:schemaRefs>
+    <ds:schemaRef ds:uri="http://schemas.microsoft.com/sharepoint/v3/contenttype/forms"/>
+  </ds:schemaRefs>
+</ds:datastoreItem>
+</file>
+
 <file path=customXml/itemProps4.xml><?xml version="1.0" encoding="utf-8"?>
-<ds:datastoreItem xmlns:ds="http://schemas.openxmlformats.org/officeDocument/2006/customXml" ds:itemID="{BA4252B8-BB96-400B-909E-352376CAC5C1}">
+<ds:datastoreItem xmlns:ds="http://schemas.openxmlformats.org/officeDocument/2006/customXml" ds:itemID="{B05880F5-653E-4A41-A6F8-70F605D8264F}">
   <ds:schemaRefs>
-    <ds:schemaRef ds:uri="http://schemas.microsoft.com/office/2006/metadata/properties"/>
-    <ds:schemaRef ds:uri="http://schemas.microsoft.com/office/infopath/2007/PartnerControls"/>
+    <ds:schemaRef ds:uri="http://schemas.openxmlformats.org/officeDocument/2006/bibliography"/>
   </ds:schemaRefs>
 </ds:datastoreItem>
 </file>
</xml_diff>